<commit_message>
6 - th commit, HW_3_5 added func go_stop_check and get_string
</commit_message>
<xml_diff>
--- a/GB_HW_3.docx
+++ b/GB_HW_3.docx
@@ -489,7 +489,20 @@
           <w:szCs w:val="24"/>
           <w:highlight w:val="green"/>
         </w:rPr>
-        <w:t>my_func</w:t>
+        <w:t>my_</w:t>
+      </w:r>
+      <w:proofErr w:type="gramStart"/>
+      <w:r>
+        <w:rPr>
+          <w:rFonts w:ascii="Arial-BoldMT" w:hAnsi="Arial-BoldMT" w:cs="Arial-BoldMT"/>
+          <w:b/>
+          <w:bCs/>
+          <w:color w:val="2C2D30"/>
+          <w:sz w:val="24"/>
+          <w:szCs w:val="24"/>
+          <w:highlight w:val="green"/>
+        </w:rPr>
+        <w:t>func</w:t>
       </w:r>
       <w:proofErr w:type="spellEnd"/>
       <w:r>
@@ -502,7 +515,20 @@
           <w:szCs w:val="24"/>
           <w:highlight w:val="green"/>
         </w:rPr>
-        <w:t>(x, y)</w:t>
+        <w:t>(</w:t>
+      </w:r>
+      <w:proofErr w:type="gramEnd"/>
+      <w:r>
+        <w:rPr>
+          <w:rFonts w:ascii="Arial-BoldMT" w:hAnsi="Arial-BoldMT" w:cs="Arial-BoldMT"/>
+          <w:b/>
+          <w:bCs/>
+          <w:color w:val="2C2D30"/>
+          <w:sz w:val="24"/>
+          <w:szCs w:val="24"/>
+          <w:highlight w:val="green"/>
+        </w:rPr>
+        <w:t>x, y)</w:t>
       </w:r>
       <w:r>
         <w:rPr>
@@ -613,228 +639,244 @@
         </w:rPr>
         <w:t>предусматривающая использование цикла.</w:t>
       </w:r>
+    </w:p>
+    <w:p>
+      <w:pPr>
+        <w:autoSpaceDE w:val="0"/>
+        <w:autoSpaceDN w:val="0"/>
+        <w:adjustRightInd w:val="0"/>
+        <w:spacing w:after="0" w:line="240" w:lineRule="auto"/>
+        <w:rPr>
+          <w:rFonts w:ascii="ArialMT" w:hAnsi="ArialMT" w:cs="ArialMT"/>
+          <w:color w:val="2C2D30"/>
+          <w:sz w:val="24"/>
+          <w:szCs w:val="24"/>
+        </w:rPr>
+      </w:pPr>
+    </w:p>
+    <w:p>
+      <w:pPr>
+        <w:autoSpaceDE w:val="0"/>
+        <w:autoSpaceDN w:val="0"/>
+        <w:adjustRightInd w:val="0"/>
+        <w:spacing w:after="0" w:line="240" w:lineRule="auto"/>
+        <w:rPr>
+          <w:rFonts w:ascii="ArialMT" w:hAnsi="ArialMT" w:cs="ArialMT"/>
+          <w:color w:val="2C2D30"/>
+          <w:sz w:val="24"/>
+          <w:szCs w:val="24"/>
+          <w:highlight w:val="yellow"/>
+        </w:rPr>
+      </w:pPr>
+      <w:r>
+        <w:rPr>
+          <w:rFonts w:ascii="ArialMT" w:hAnsi="ArialMT" w:cs="ArialMT"/>
+          <w:color w:val="2C2D30"/>
+          <w:sz w:val="24"/>
+          <w:szCs w:val="24"/>
+          <w:highlight w:val="yellow"/>
+        </w:rPr>
+        <w:t>5. Программа запрашивает у пользователя строку чисел, разделённых пробелом. При нажатии</w:t>
+      </w:r>
+    </w:p>
+    <w:p>
+      <w:pPr>
+        <w:autoSpaceDE w:val="0"/>
+        <w:autoSpaceDN w:val="0"/>
+        <w:adjustRightInd w:val="0"/>
+        <w:spacing w:after="0" w:line="240" w:lineRule="auto"/>
+        <w:rPr>
+          <w:rFonts w:ascii="ArialMT" w:hAnsi="ArialMT" w:cs="ArialMT"/>
+          <w:color w:val="2C2D30"/>
+          <w:sz w:val="24"/>
+          <w:szCs w:val="24"/>
+          <w:highlight w:val="yellow"/>
+        </w:rPr>
+      </w:pPr>
+      <w:proofErr w:type="spellStart"/>
+      <w:r>
+        <w:rPr>
+          <w:rFonts w:ascii="ArialMT" w:hAnsi="ArialMT" w:cs="ArialMT"/>
+          <w:color w:val="2C2D30"/>
+          <w:sz w:val="24"/>
+          <w:szCs w:val="24"/>
+          <w:highlight w:val="yellow"/>
+        </w:rPr>
+        <w:t>Enter</w:t>
+      </w:r>
+      <w:proofErr w:type="spellEnd"/>
+      <w:r>
+        <w:rPr>
+          <w:rFonts w:ascii="ArialMT" w:hAnsi="ArialMT" w:cs="ArialMT"/>
+          <w:color w:val="2C2D30"/>
+          <w:sz w:val="24"/>
+          <w:szCs w:val="24"/>
+          <w:highlight w:val="yellow"/>
+        </w:rPr>
+        <w:t xml:space="preserve"> должна выводиться сумма чисел. Пользователь может продолжить ввод чисел,</w:t>
+      </w:r>
+    </w:p>
+    <w:p>
+      <w:pPr>
+        <w:autoSpaceDE w:val="0"/>
+        <w:autoSpaceDN w:val="0"/>
+        <w:adjustRightInd w:val="0"/>
+        <w:spacing w:after="0" w:line="240" w:lineRule="auto"/>
+        <w:rPr>
+          <w:rFonts w:ascii="ArialMT" w:hAnsi="ArialMT" w:cs="ArialMT"/>
+          <w:color w:val="2C2D30"/>
+          <w:sz w:val="24"/>
+          <w:szCs w:val="24"/>
+          <w:highlight w:val="yellow"/>
+        </w:rPr>
+      </w:pPr>
+      <w:r>
+        <w:rPr>
+          <w:rFonts w:ascii="ArialMT" w:hAnsi="ArialMT" w:cs="ArialMT"/>
+          <w:color w:val="2C2D30"/>
+          <w:sz w:val="24"/>
+          <w:szCs w:val="24"/>
+          <w:highlight w:val="yellow"/>
+        </w:rPr>
+        <w:t xml:space="preserve">разделённых пробелом и снова нажать </w:t>
+      </w:r>
+      <w:proofErr w:type="spellStart"/>
+      <w:r>
+        <w:rPr>
+          <w:rFonts w:ascii="ArialMT" w:hAnsi="ArialMT" w:cs="ArialMT"/>
+          <w:color w:val="2C2D30"/>
+          <w:sz w:val="24"/>
+          <w:szCs w:val="24"/>
+          <w:highlight w:val="yellow"/>
+        </w:rPr>
+        <w:t>Enter</w:t>
+      </w:r>
+      <w:proofErr w:type="spellEnd"/>
+      <w:r>
+        <w:rPr>
+          <w:rFonts w:ascii="ArialMT" w:hAnsi="ArialMT" w:cs="ArialMT"/>
+          <w:color w:val="2C2D30"/>
+          <w:sz w:val="24"/>
+          <w:szCs w:val="24"/>
+          <w:highlight w:val="yellow"/>
+        </w:rPr>
+        <w:t>. Сумма вновь введённых чисел будет</w:t>
+      </w:r>
+    </w:p>
+    <w:p>
+      <w:pPr>
+        <w:autoSpaceDE w:val="0"/>
+        <w:autoSpaceDN w:val="0"/>
+        <w:adjustRightInd w:val="0"/>
+        <w:spacing w:after="0" w:line="240" w:lineRule="auto"/>
+        <w:rPr>
+          <w:rFonts w:ascii="ArialMT" w:hAnsi="ArialMT" w:cs="ArialMT"/>
+          <w:color w:val="2C2D30"/>
+          <w:sz w:val="24"/>
+          <w:szCs w:val="24"/>
+          <w:highlight w:val="yellow"/>
+        </w:rPr>
+      </w:pPr>
+      <w:r>
+        <w:rPr>
+          <w:rFonts w:ascii="ArialMT" w:hAnsi="ArialMT" w:cs="ArialMT"/>
+          <w:color w:val="2C2D30"/>
+          <w:sz w:val="24"/>
+          <w:szCs w:val="24"/>
+          <w:highlight w:val="yellow"/>
+        </w:rPr>
+        <w:t>добавляться к уже подсчитанной сумме.</w:t>
+      </w:r>
+    </w:p>
+    <w:p>
+      <w:pPr>
+        <w:autoSpaceDE w:val="0"/>
+        <w:autoSpaceDN w:val="0"/>
+        <w:adjustRightInd w:val="0"/>
+        <w:spacing w:after="0" w:line="240" w:lineRule="auto"/>
+        <w:rPr>
+          <w:rFonts w:ascii="ArialMT" w:hAnsi="ArialMT" w:cs="ArialMT"/>
+          <w:color w:val="2C2D30"/>
+          <w:sz w:val="24"/>
+          <w:szCs w:val="24"/>
+          <w:highlight w:val="yellow"/>
+        </w:rPr>
+      </w:pPr>
+      <w:r>
+        <w:rPr>
+          <w:rFonts w:ascii="ArialMT" w:hAnsi="ArialMT" w:cs="ArialMT"/>
+          <w:color w:val="2C2D30"/>
+          <w:sz w:val="24"/>
+          <w:szCs w:val="24"/>
+          <w:highlight w:val="yellow"/>
+        </w:rPr>
+        <w:t>Но если вместо числа вводится специальный символ, выполнение программы завершается.</w:t>
+      </w:r>
+    </w:p>
+    <w:p>
+      <w:pPr>
+        <w:autoSpaceDE w:val="0"/>
+        <w:autoSpaceDN w:val="0"/>
+        <w:adjustRightInd w:val="0"/>
+        <w:spacing w:after="0" w:line="240" w:lineRule="auto"/>
+        <w:rPr>
+          <w:rFonts w:ascii="ArialMT" w:hAnsi="ArialMT" w:cs="ArialMT"/>
+          <w:color w:val="2C2D30"/>
+          <w:sz w:val="24"/>
+          <w:szCs w:val="24"/>
+          <w:highlight w:val="yellow"/>
+        </w:rPr>
+      </w:pPr>
+      <w:r>
+        <w:rPr>
+          <w:rFonts w:ascii="ArialMT" w:hAnsi="ArialMT" w:cs="ArialMT"/>
+          <w:color w:val="2C2D30"/>
+          <w:sz w:val="24"/>
+          <w:szCs w:val="24"/>
+          <w:highlight w:val="yellow"/>
+        </w:rPr>
+        <w:t>Если специальный символ введён после нескольких чисел, то вначале нужно добавить сумму</w:t>
+      </w:r>
+    </w:p>
+    <w:p>
+      <w:pPr>
+        <w:autoSpaceDE w:val="0"/>
+        <w:autoSpaceDN w:val="0"/>
+        <w:adjustRightInd w:val="0"/>
+        <w:spacing w:after="0" w:line="240" w:lineRule="auto"/>
+        <w:rPr>
+          <w:rFonts w:ascii="ArialMT" w:hAnsi="ArialMT" w:cs="ArialMT"/>
+          <w:color w:val="2C2D30"/>
+          <w:sz w:val="24"/>
+          <w:szCs w:val="24"/>
+        </w:rPr>
+      </w:pPr>
+      <w:r>
+        <w:rPr>
+          <w:rFonts w:ascii="ArialMT" w:hAnsi="ArialMT" w:cs="ArialMT"/>
+          <w:color w:val="2C2D30"/>
+          <w:sz w:val="24"/>
+          <w:szCs w:val="24"/>
+          <w:highlight w:val="yellow"/>
+        </w:rPr>
+        <w:t>этих чисел к полученной ранее сумме и после этого завершить программу.</w:t>
+      </w:r>
+    </w:p>
+    <w:p>
+      <w:pPr>
+        <w:autoSpaceDE w:val="0"/>
+        <w:autoSpaceDN w:val="0"/>
+        <w:adjustRightInd w:val="0"/>
+        <w:spacing w:after="0" w:line="240" w:lineRule="auto"/>
+        <w:rPr>
+          <w:rFonts w:ascii="ArialMT" w:hAnsi="ArialMT" w:cs="ArialMT"/>
+          <w:color w:val="2C2D30"/>
+          <w:sz w:val="24"/>
+          <w:szCs w:val="24"/>
+        </w:rPr>
+      </w:pPr>
       <w:bookmarkStart w:id="0" w:name="_GoBack"/>
       <w:bookmarkEnd w:id="0"/>
-    </w:p>
-    <w:p>
-      <w:pPr>
-        <w:autoSpaceDE w:val="0"/>
-        <w:autoSpaceDN w:val="0"/>
-        <w:adjustRightInd w:val="0"/>
-        <w:spacing w:after="0" w:line="240" w:lineRule="auto"/>
-        <w:rPr>
-          <w:rFonts w:ascii="ArialMT" w:hAnsi="ArialMT" w:cs="ArialMT"/>
-          <w:color w:val="2C2D30"/>
-          <w:sz w:val="24"/>
-          <w:szCs w:val="24"/>
-        </w:rPr>
-      </w:pPr>
-    </w:p>
-    <w:p>
-      <w:pPr>
-        <w:autoSpaceDE w:val="0"/>
-        <w:autoSpaceDN w:val="0"/>
-        <w:adjustRightInd w:val="0"/>
-        <w:spacing w:after="0" w:line="240" w:lineRule="auto"/>
-        <w:rPr>
-          <w:rFonts w:ascii="ArialMT" w:hAnsi="ArialMT" w:cs="ArialMT"/>
-          <w:color w:val="2C2D30"/>
-          <w:sz w:val="24"/>
-          <w:szCs w:val="24"/>
-        </w:rPr>
-      </w:pPr>
-      <w:r>
-        <w:rPr>
-          <w:rFonts w:ascii="ArialMT" w:hAnsi="ArialMT" w:cs="ArialMT"/>
-          <w:color w:val="2C2D30"/>
-          <w:sz w:val="24"/>
-          <w:szCs w:val="24"/>
-        </w:rPr>
-        <w:t>5. Программа запрашивает у пользователя строку чисел, разделённых пробелом. При нажатии</w:t>
-      </w:r>
-    </w:p>
-    <w:p>
-      <w:pPr>
-        <w:autoSpaceDE w:val="0"/>
-        <w:autoSpaceDN w:val="0"/>
-        <w:adjustRightInd w:val="0"/>
-        <w:spacing w:after="0" w:line="240" w:lineRule="auto"/>
-        <w:rPr>
-          <w:rFonts w:ascii="ArialMT" w:hAnsi="ArialMT" w:cs="ArialMT"/>
-          <w:color w:val="2C2D30"/>
-          <w:sz w:val="24"/>
-          <w:szCs w:val="24"/>
-        </w:rPr>
-      </w:pPr>
-      <w:proofErr w:type="spellStart"/>
-      <w:r>
-        <w:rPr>
-          <w:rFonts w:ascii="ArialMT" w:hAnsi="ArialMT" w:cs="ArialMT"/>
-          <w:color w:val="2C2D30"/>
-          <w:sz w:val="24"/>
-          <w:szCs w:val="24"/>
-        </w:rPr>
-        <w:t>Enter</w:t>
-      </w:r>
-      <w:proofErr w:type="spellEnd"/>
-      <w:r>
-        <w:rPr>
-          <w:rFonts w:ascii="ArialMT" w:hAnsi="ArialMT" w:cs="ArialMT"/>
-          <w:color w:val="2C2D30"/>
-          <w:sz w:val="24"/>
-          <w:szCs w:val="24"/>
-        </w:rPr>
-        <w:t xml:space="preserve"> должна выводиться сумма чисел. Пользователь может продолжить ввод чисел,</w:t>
-      </w:r>
-    </w:p>
-    <w:p>
-      <w:pPr>
-        <w:autoSpaceDE w:val="0"/>
-        <w:autoSpaceDN w:val="0"/>
-        <w:adjustRightInd w:val="0"/>
-        <w:spacing w:after="0" w:line="240" w:lineRule="auto"/>
-        <w:rPr>
-          <w:rFonts w:ascii="ArialMT" w:hAnsi="ArialMT" w:cs="ArialMT"/>
-          <w:color w:val="2C2D30"/>
-          <w:sz w:val="24"/>
-          <w:szCs w:val="24"/>
-        </w:rPr>
-      </w:pPr>
-      <w:r>
-        <w:rPr>
-          <w:rFonts w:ascii="ArialMT" w:hAnsi="ArialMT" w:cs="ArialMT"/>
-          <w:color w:val="2C2D30"/>
-          <w:sz w:val="24"/>
-          <w:szCs w:val="24"/>
-        </w:rPr>
-        <w:t xml:space="preserve">разделённых пробелом и снова нажать </w:t>
-      </w:r>
-      <w:proofErr w:type="spellStart"/>
-      <w:r>
-        <w:rPr>
-          <w:rFonts w:ascii="ArialMT" w:hAnsi="ArialMT" w:cs="ArialMT"/>
-          <w:color w:val="2C2D30"/>
-          <w:sz w:val="24"/>
-          <w:szCs w:val="24"/>
-        </w:rPr>
-        <w:t>Enter</w:t>
-      </w:r>
-      <w:proofErr w:type="spellEnd"/>
-      <w:r>
-        <w:rPr>
-          <w:rFonts w:ascii="ArialMT" w:hAnsi="ArialMT" w:cs="ArialMT"/>
-          <w:color w:val="2C2D30"/>
-          <w:sz w:val="24"/>
-          <w:szCs w:val="24"/>
-        </w:rPr>
-        <w:t>. Сумма вновь введённых чисел будет</w:t>
-      </w:r>
-    </w:p>
-    <w:p>
-      <w:pPr>
-        <w:autoSpaceDE w:val="0"/>
-        <w:autoSpaceDN w:val="0"/>
-        <w:adjustRightInd w:val="0"/>
-        <w:spacing w:after="0" w:line="240" w:lineRule="auto"/>
-        <w:rPr>
-          <w:rFonts w:ascii="ArialMT" w:hAnsi="ArialMT" w:cs="ArialMT"/>
-          <w:color w:val="2C2D30"/>
-          <w:sz w:val="24"/>
-          <w:szCs w:val="24"/>
-        </w:rPr>
-      </w:pPr>
-      <w:r>
-        <w:rPr>
-          <w:rFonts w:ascii="ArialMT" w:hAnsi="ArialMT" w:cs="ArialMT"/>
-          <w:color w:val="2C2D30"/>
-          <w:sz w:val="24"/>
-          <w:szCs w:val="24"/>
-        </w:rPr>
-        <w:t>добавляться к уже подсчитанной сумме.</w:t>
-      </w:r>
-    </w:p>
-    <w:p>
-      <w:pPr>
-        <w:autoSpaceDE w:val="0"/>
-        <w:autoSpaceDN w:val="0"/>
-        <w:adjustRightInd w:val="0"/>
-        <w:spacing w:after="0" w:line="240" w:lineRule="auto"/>
-        <w:rPr>
-          <w:rFonts w:ascii="ArialMT" w:hAnsi="ArialMT" w:cs="ArialMT"/>
-          <w:color w:val="2C2D30"/>
-          <w:sz w:val="24"/>
-          <w:szCs w:val="24"/>
-        </w:rPr>
-      </w:pPr>
-      <w:r>
-        <w:rPr>
-          <w:rFonts w:ascii="ArialMT" w:hAnsi="ArialMT" w:cs="ArialMT"/>
-          <w:color w:val="2C2D30"/>
-          <w:sz w:val="24"/>
-          <w:szCs w:val="24"/>
-        </w:rPr>
-        <w:t>Но если вместо числа вводится специальный символ, выполнение программы завершается.</w:t>
-      </w:r>
-    </w:p>
-    <w:p>
-      <w:pPr>
-        <w:autoSpaceDE w:val="0"/>
-        <w:autoSpaceDN w:val="0"/>
-        <w:adjustRightInd w:val="0"/>
-        <w:spacing w:after="0" w:line="240" w:lineRule="auto"/>
-        <w:rPr>
-          <w:rFonts w:ascii="ArialMT" w:hAnsi="ArialMT" w:cs="ArialMT"/>
-          <w:color w:val="2C2D30"/>
-          <w:sz w:val="24"/>
-          <w:szCs w:val="24"/>
-        </w:rPr>
-      </w:pPr>
-      <w:r>
-        <w:rPr>
-          <w:rFonts w:ascii="ArialMT" w:hAnsi="ArialMT" w:cs="ArialMT"/>
-          <w:color w:val="2C2D30"/>
-          <w:sz w:val="24"/>
-          <w:szCs w:val="24"/>
-        </w:rPr>
-        <w:t>Если специальный символ введён после нескольких чисел, то вначале нужно добавить сумму</w:t>
-      </w:r>
-    </w:p>
-    <w:p>
-      <w:pPr>
-        <w:autoSpaceDE w:val="0"/>
-        <w:autoSpaceDN w:val="0"/>
-        <w:adjustRightInd w:val="0"/>
-        <w:spacing w:after="0" w:line="240" w:lineRule="auto"/>
-        <w:rPr>
-          <w:rFonts w:ascii="ArialMT" w:hAnsi="ArialMT" w:cs="ArialMT"/>
-          <w:color w:val="2C2D30"/>
-          <w:sz w:val="24"/>
-          <w:szCs w:val="24"/>
-        </w:rPr>
-      </w:pPr>
-      <w:r>
-        <w:rPr>
-          <w:rFonts w:ascii="ArialMT" w:hAnsi="ArialMT" w:cs="ArialMT"/>
-          <w:color w:val="2C2D30"/>
-          <w:sz w:val="24"/>
-          <w:szCs w:val="24"/>
-        </w:rPr>
-        <w:t>этих чисел к полученной ранее сумме и после этого завершить программу.</w:t>
-      </w:r>
-    </w:p>
-    <w:p>
-      <w:pPr>
-        <w:autoSpaceDE w:val="0"/>
-        <w:autoSpaceDN w:val="0"/>
-        <w:adjustRightInd w:val="0"/>
-        <w:spacing w:after="0" w:line="240" w:lineRule="auto"/>
-        <w:rPr>
-          <w:rFonts w:ascii="ArialMT" w:hAnsi="ArialMT" w:cs="ArialMT"/>
-          <w:color w:val="2C2D30"/>
-          <w:sz w:val="24"/>
-          <w:szCs w:val="24"/>
-        </w:rPr>
-      </w:pPr>
     </w:p>
     <w:p>
       <w:pPr>

</xml_diff>

<commit_message>
19 - th commit, HW_3_7 done...
</commit_message>
<xml_diff>
--- a/GB_HW_3.docx
+++ b/GB_HW_3.docx
@@ -665,16 +665,16 @@
           <w:color w:val="2C2D30"/>
           <w:sz w:val="24"/>
           <w:szCs w:val="24"/>
-          <w:highlight w:val="yellow"/>
-        </w:rPr>
-      </w:pPr>
-      <w:r>
-        <w:rPr>
-          <w:rFonts w:ascii="ArialMT" w:hAnsi="ArialMT" w:cs="ArialMT"/>
-          <w:color w:val="2C2D30"/>
-          <w:sz w:val="24"/>
-          <w:szCs w:val="24"/>
-          <w:highlight w:val="yellow"/>
+          <w:highlight w:val="green"/>
+        </w:rPr>
+      </w:pPr>
+      <w:r>
+        <w:rPr>
+          <w:rFonts w:ascii="ArialMT" w:hAnsi="ArialMT" w:cs="ArialMT"/>
+          <w:color w:val="2C2D30"/>
+          <w:sz w:val="24"/>
+          <w:szCs w:val="24"/>
+          <w:highlight w:val="green"/>
         </w:rPr>
         <w:t>5. Программа запрашивает у пользователя строку чисел, разделённых пробелом. При нажатии</w:t>
       </w:r>
@@ -690,7 +690,7 @@
           <w:color w:val="2C2D30"/>
           <w:sz w:val="24"/>
           <w:szCs w:val="24"/>
-          <w:highlight w:val="yellow"/>
+          <w:highlight w:val="green"/>
         </w:rPr>
       </w:pPr>
       <w:proofErr w:type="spellStart"/>
@@ -700,7 +700,7 @@
           <w:color w:val="2C2D30"/>
           <w:sz w:val="24"/>
           <w:szCs w:val="24"/>
-          <w:highlight w:val="yellow"/>
+          <w:highlight w:val="green"/>
         </w:rPr>
         <w:t>Enter</w:t>
       </w:r>
@@ -711,7 +711,7 @@
           <w:color w:val="2C2D30"/>
           <w:sz w:val="24"/>
           <w:szCs w:val="24"/>
-          <w:highlight w:val="yellow"/>
+          <w:highlight w:val="green"/>
         </w:rPr>
         <w:t xml:space="preserve"> должна выводиться сумма чисел. Пользователь может продолжить ввод чисел,</w:t>
       </w:r>
@@ -727,16 +727,16 @@
           <w:color w:val="2C2D30"/>
           <w:sz w:val="24"/>
           <w:szCs w:val="24"/>
-          <w:highlight w:val="yellow"/>
-        </w:rPr>
-      </w:pPr>
-      <w:r>
-        <w:rPr>
-          <w:rFonts w:ascii="ArialMT" w:hAnsi="ArialMT" w:cs="ArialMT"/>
-          <w:color w:val="2C2D30"/>
-          <w:sz w:val="24"/>
-          <w:szCs w:val="24"/>
-          <w:highlight w:val="yellow"/>
+          <w:highlight w:val="green"/>
+        </w:rPr>
+      </w:pPr>
+      <w:r>
+        <w:rPr>
+          <w:rFonts w:ascii="ArialMT" w:hAnsi="ArialMT" w:cs="ArialMT"/>
+          <w:color w:val="2C2D30"/>
+          <w:sz w:val="24"/>
+          <w:szCs w:val="24"/>
+          <w:highlight w:val="green"/>
         </w:rPr>
         <w:t xml:space="preserve">разделённых пробелом и снова нажать </w:t>
       </w:r>
@@ -747,7 +747,7 @@
           <w:color w:val="2C2D30"/>
           <w:sz w:val="24"/>
           <w:szCs w:val="24"/>
-          <w:highlight w:val="yellow"/>
+          <w:highlight w:val="green"/>
         </w:rPr>
         <w:t>Enter</w:t>
       </w:r>
@@ -758,7 +758,7 @@
           <w:color w:val="2C2D30"/>
           <w:sz w:val="24"/>
           <w:szCs w:val="24"/>
-          <w:highlight w:val="yellow"/>
+          <w:highlight w:val="green"/>
         </w:rPr>
         <w:t>. Сумма вновь введённых чисел будет</w:t>
       </w:r>
@@ -774,16 +774,16 @@
           <w:color w:val="2C2D30"/>
           <w:sz w:val="24"/>
           <w:szCs w:val="24"/>
-          <w:highlight w:val="yellow"/>
-        </w:rPr>
-      </w:pPr>
-      <w:r>
-        <w:rPr>
-          <w:rFonts w:ascii="ArialMT" w:hAnsi="ArialMT" w:cs="ArialMT"/>
-          <w:color w:val="2C2D30"/>
-          <w:sz w:val="24"/>
-          <w:szCs w:val="24"/>
-          <w:highlight w:val="yellow"/>
+          <w:highlight w:val="green"/>
+        </w:rPr>
+      </w:pPr>
+      <w:r>
+        <w:rPr>
+          <w:rFonts w:ascii="ArialMT" w:hAnsi="ArialMT" w:cs="ArialMT"/>
+          <w:color w:val="2C2D30"/>
+          <w:sz w:val="24"/>
+          <w:szCs w:val="24"/>
+          <w:highlight w:val="green"/>
         </w:rPr>
         <w:t>добавляться к уже подсчитанной сумме.</w:t>
       </w:r>
@@ -799,16 +799,16 @@
           <w:color w:val="2C2D30"/>
           <w:sz w:val="24"/>
           <w:szCs w:val="24"/>
-          <w:highlight w:val="yellow"/>
-        </w:rPr>
-      </w:pPr>
-      <w:r>
-        <w:rPr>
-          <w:rFonts w:ascii="ArialMT" w:hAnsi="ArialMT" w:cs="ArialMT"/>
-          <w:color w:val="2C2D30"/>
-          <w:sz w:val="24"/>
-          <w:szCs w:val="24"/>
-          <w:highlight w:val="yellow"/>
+          <w:highlight w:val="green"/>
+        </w:rPr>
+      </w:pPr>
+      <w:r>
+        <w:rPr>
+          <w:rFonts w:ascii="ArialMT" w:hAnsi="ArialMT" w:cs="ArialMT"/>
+          <w:color w:val="2C2D30"/>
+          <w:sz w:val="24"/>
+          <w:szCs w:val="24"/>
+          <w:highlight w:val="green"/>
         </w:rPr>
         <w:t>Но если вместо числа вводится специальный символ, выполнение программы завершается.</w:t>
       </w:r>
@@ -824,16 +824,16 @@
           <w:color w:val="2C2D30"/>
           <w:sz w:val="24"/>
           <w:szCs w:val="24"/>
-          <w:highlight w:val="yellow"/>
-        </w:rPr>
-      </w:pPr>
-      <w:r>
-        <w:rPr>
-          <w:rFonts w:ascii="ArialMT" w:hAnsi="ArialMT" w:cs="ArialMT"/>
-          <w:color w:val="2C2D30"/>
-          <w:sz w:val="24"/>
-          <w:szCs w:val="24"/>
-          <w:highlight w:val="yellow"/>
+          <w:highlight w:val="green"/>
+        </w:rPr>
+      </w:pPr>
+      <w:r>
+        <w:rPr>
+          <w:rFonts w:ascii="ArialMT" w:hAnsi="ArialMT" w:cs="ArialMT"/>
+          <w:color w:val="2C2D30"/>
+          <w:sz w:val="24"/>
+          <w:szCs w:val="24"/>
+          <w:highlight w:val="green"/>
         </w:rPr>
         <w:t>Если специальный символ введён после нескольких чисел, то вначале нужно добавить сумму</w:t>
       </w:r>
@@ -857,7 +857,7 @@
           <w:color w:val="2C2D30"/>
           <w:sz w:val="24"/>
           <w:szCs w:val="24"/>
-          <w:highlight w:val="yellow"/>
+          <w:highlight w:val="green"/>
         </w:rPr>
         <w:t>этих чисел к полученной ранее сумме и после этого завершить программу.</w:t>
       </w:r>
@@ -875,170 +875,182 @@
           <w:szCs w:val="24"/>
         </w:rPr>
       </w:pPr>
+    </w:p>
+    <w:p>
+      <w:pPr>
+        <w:autoSpaceDE w:val="0"/>
+        <w:autoSpaceDN w:val="0"/>
+        <w:adjustRightInd w:val="0"/>
+        <w:spacing w:after="0" w:line="240" w:lineRule="auto"/>
+        <w:rPr>
+          <w:rFonts w:ascii="ArialMT" w:hAnsi="ArialMT" w:cs="ArialMT"/>
+          <w:color w:val="2C2D30"/>
+          <w:sz w:val="24"/>
+          <w:szCs w:val="24"/>
+          <w:highlight w:val="green"/>
+        </w:rPr>
+      </w:pPr>
+      <w:r>
+        <w:rPr>
+          <w:rFonts w:ascii="ArialMT" w:hAnsi="ArialMT" w:cs="ArialMT"/>
+          <w:color w:val="2C2D30"/>
+          <w:sz w:val="24"/>
+          <w:szCs w:val="24"/>
+          <w:highlight w:val="green"/>
+        </w:rPr>
+        <w:t xml:space="preserve">6. Реализовать функцию </w:t>
+      </w:r>
+      <w:proofErr w:type="spellStart"/>
+      <w:r>
+        <w:rPr>
+          <w:rFonts w:ascii="Arial-BoldMT" w:hAnsi="Arial-BoldMT" w:cs="Arial-BoldMT"/>
+          <w:b/>
+          <w:bCs/>
+          <w:color w:val="2C2D30"/>
+          <w:sz w:val="24"/>
+          <w:szCs w:val="24"/>
+          <w:highlight w:val="green"/>
+        </w:rPr>
+        <w:t>int_</w:t>
+      </w:r>
+      <w:proofErr w:type="gramStart"/>
+      <w:r>
+        <w:rPr>
+          <w:rFonts w:ascii="Arial-BoldMT" w:hAnsi="Arial-BoldMT" w:cs="Arial-BoldMT"/>
+          <w:b/>
+          <w:bCs/>
+          <w:color w:val="2C2D30"/>
+          <w:sz w:val="24"/>
+          <w:szCs w:val="24"/>
+          <w:highlight w:val="green"/>
+        </w:rPr>
+        <w:t>func</w:t>
+      </w:r>
+      <w:proofErr w:type="spellEnd"/>
+      <w:r>
+        <w:rPr>
+          <w:rFonts w:ascii="Arial-BoldMT" w:hAnsi="Arial-BoldMT" w:cs="Arial-BoldMT"/>
+          <w:b/>
+          <w:bCs/>
+          <w:color w:val="2C2D30"/>
+          <w:sz w:val="24"/>
+          <w:szCs w:val="24"/>
+          <w:highlight w:val="green"/>
+        </w:rPr>
+        <w:t>(</w:t>
+      </w:r>
+      <w:proofErr w:type="gramEnd"/>
+      <w:r>
+        <w:rPr>
+          <w:rFonts w:ascii="Arial-BoldMT" w:hAnsi="Arial-BoldMT" w:cs="Arial-BoldMT"/>
+          <w:b/>
+          <w:bCs/>
+          <w:color w:val="2C2D30"/>
+          <w:sz w:val="24"/>
+          <w:szCs w:val="24"/>
+          <w:highlight w:val="green"/>
+        </w:rPr>
+        <w:t>)</w:t>
+      </w:r>
+      <w:r>
+        <w:rPr>
+          <w:rFonts w:ascii="ArialMT" w:hAnsi="ArialMT" w:cs="ArialMT"/>
+          <w:color w:val="2C2D30"/>
+          <w:sz w:val="24"/>
+          <w:szCs w:val="24"/>
+          <w:highlight w:val="green"/>
+        </w:rPr>
+        <w:t>, принимающую слова из маленьких латинских букв и</w:t>
+      </w:r>
+    </w:p>
+    <w:p>
+      <w:pPr>
+        <w:autoSpaceDE w:val="0"/>
+        <w:autoSpaceDN w:val="0"/>
+        <w:adjustRightInd w:val="0"/>
+        <w:spacing w:after="0" w:line="240" w:lineRule="auto"/>
+        <w:rPr>
+          <w:rFonts w:ascii="ArialMT" w:hAnsi="ArialMT" w:cs="ArialMT"/>
+          <w:color w:val="2C2D30"/>
+          <w:sz w:val="24"/>
+          <w:szCs w:val="24"/>
+        </w:rPr>
+      </w:pPr>
+      <w:r>
+        <w:rPr>
+          <w:rFonts w:ascii="ArialMT" w:hAnsi="ArialMT" w:cs="ArialMT"/>
+          <w:color w:val="2C2D30"/>
+          <w:sz w:val="24"/>
+          <w:szCs w:val="24"/>
+          <w:highlight w:val="green"/>
+        </w:rPr>
+        <w:t>возвращающую их же, но с прописной первой буквой. Например</w:t>
+      </w:r>
+      <w:r>
+        <w:rPr>
+          <w:rFonts w:ascii="ArialMT" w:hAnsi="ArialMT" w:cs="ArialMT"/>
+          <w:color w:val="2C2D30"/>
+          <w:sz w:val="24"/>
+          <w:szCs w:val="24"/>
+          <w:highlight w:val="green"/>
+          <w:lang w:val="en-US"/>
+        </w:rPr>
+        <w:t xml:space="preserve">, </w:t>
+      </w:r>
+      <w:r>
+        <w:rPr>
+          <w:rFonts w:ascii="Arial-BoldMT" w:hAnsi="Arial-BoldMT" w:cs="Arial-BoldMT"/>
+          <w:b/>
+          <w:bCs/>
+          <w:color w:val="2C2D30"/>
+          <w:sz w:val="24"/>
+          <w:szCs w:val="24"/>
+          <w:highlight w:val="green"/>
+          <w:lang w:val="en-US"/>
+        </w:rPr>
+        <w:t>print(</w:t>
+      </w:r>
+      <w:proofErr w:type="spellStart"/>
+      <w:r>
+        <w:rPr>
+          <w:rFonts w:ascii="Arial-BoldMT" w:hAnsi="Arial-BoldMT" w:cs="Arial-BoldMT"/>
+          <w:b/>
+          <w:bCs/>
+          <w:color w:val="2C2D30"/>
+          <w:sz w:val="24"/>
+          <w:szCs w:val="24"/>
+          <w:highlight w:val="green"/>
+          <w:lang w:val="en-US"/>
+        </w:rPr>
+        <w:t>int_func</w:t>
+      </w:r>
+      <w:proofErr w:type="spellEnd"/>
+      <w:r>
+        <w:rPr>
+          <w:rFonts w:ascii="Arial-BoldMT" w:hAnsi="Arial-BoldMT" w:cs="Arial-BoldMT"/>
+          <w:b/>
+          <w:bCs/>
+          <w:color w:val="2C2D30"/>
+          <w:sz w:val="24"/>
+          <w:szCs w:val="24"/>
+          <w:highlight w:val="green"/>
+          <w:lang w:val="en-US"/>
+        </w:rPr>
+        <w:t xml:space="preserve">(‘text’)) </w:t>
+      </w:r>
+      <w:r>
+        <w:rPr>
+          <w:rFonts w:ascii="ArialMT" w:hAnsi="ArialMT" w:cs="ArialMT"/>
+          <w:color w:val="2C2D30"/>
+          <w:sz w:val="24"/>
+          <w:szCs w:val="24"/>
+          <w:highlight w:val="green"/>
+          <w:lang w:val="en-US"/>
+        </w:rPr>
+        <w:t>-&gt; Text.</w:t>
+      </w:r>
       <w:bookmarkStart w:id="0" w:name="_GoBack"/>
       <w:bookmarkEnd w:id="0"/>
-    </w:p>
-    <w:p>
-      <w:pPr>
-        <w:autoSpaceDE w:val="0"/>
-        <w:autoSpaceDN w:val="0"/>
-        <w:adjustRightInd w:val="0"/>
-        <w:spacing w:after="0" w:line="240" w:lineRule="auto"/>
-        <w:rPr>
-          <w:rFonts w:ascii="ArialMT" w:hAnsi="ArialMT" w:cs="ArialMT"/>
-          <w:color w:val="2C2D30"/>
-          <w:sz w:val="24"/>
-          <w:szCs w:val="24"/>
-        </w:rPr>
-      </w:pPr>
-      <w:r>
-        <w:rPr>
-          <w:rFonts w:ascii="ArialMT" w:hAnsi="ArialMT" w:cs="ArialMT"/>
-          <w:color w:val="2C2D30"/>
-          <w:sz w:val="24"/>
-          <w:szCs w:val="24"/>
-        </w:rPr>
-        <w:t xml:space="preserve">6. Реализовать функцию </w:t>
-      </w:r>
-      <w:proofErr w:type="spellStart"/>
-      <w:r>
-        <w:rPr>
-          <w:rFonts w:ascii="Arial-BoldMT" w:hAnsi="Arial-BoldMT" w:cs="Arial-BoldMT"/>
-          <w:b/>
-          <w:bCs/>
-          <w:color w:val="2C2D30"/>
-          <w:sz w:val="24"/>
-          <w:szCs w:val="24"/>
-        </w:rPr>
-        <w:t>int_</w:t>
-      </w:r>
-      <w:proofErr w:type="gramStart"/>
-      <w:r>
-        <w:rPr>
-          <w:rFonts w:ascii="Arial-BoldMT" w:hAnsi="Arial-BoldMT" w:cs="Arial-BoldMT"/>
-          <w:b/>
-          <w:bCs/>
-          <w:color w:val="2C2D30"/>
-          <w:sz w:val="24"/>
-          <w:szCs w:val="24"/>
-        </w:rPr>
-        <w:t>func</w:t>
-      </w:r>
-      <w:proofErr w:type="spellEnd"/>
-      <w:r>
-        <w:rPr>
-          <w:rFonts w:ascii="Arial-BoldMT" w:hAnsi="Arial-BoldMT" w:cs="Arial-BoldMT"/>
-          <w:b/>
-          <w:bCs/>
-          <w:color w:val="2C2D30"/>
-          <w:sz w:val="24"/>
-          <w:szCs w:val="24"/>
-        </w:rPr>
-        <w:t>(</w:t>
-      </w:r>
-      <w:proofErr w:type="gramEnd"/>
-      <w:r>
-        <w:rPr>
-          <w:rFonts w:ascii="Arial-BoldMT" w:hAnsi="Arial-BoldMT" w:cs="Arial-BoldMT"/>
-          <w:b/>
-          <w:bCs/>
-          <w:color w:val="2C2D30"/>
-          <w:sz w:val="24"/>
-          <w:szCs w:val="24"/>
-        </w:rPr>
-        <w:t>)</w:t>
-      </w:r>
-      <w:r>
-        <w:rPr>
-          <w:rFonts w:ascii="ArialMT" w:hAnsi="ArialMT" w:cs="ArialMT"/>
-          <w:color w:val="2C2D30"/>
-          <w:sz w:val="24"/>
-          <w:szCs w:val="24"/>
-        </w:rPr>
-        <w:t>, принимающую слова из маленьких латинских букв и</w:t>
-      </w:r>
-    </w:p>
-    <w:p>
-      <w:pPr>
-        <w:autoSpaceDE w:val="0"/>
-        <w:autoSpaceDN w:val="0"/>
-        <w:adjustRightInd w:val="0"/>
-        <w:spacing w:after="0" w:line="240" w:lineRule="auto"/>
-        <w:rPr>
-          <w:rFonts w:ascii="ArialMT" w:hAnsi="ArialMT" w:cs="ArialMT"/>
-          <w:color w:val="2C2D30"/>
-          <w:sz w:val="24"/>
-          <w:szCs w:val="24"/>
-          <w:lang w:val="en-US"/>
-        </w:rPr>
-      </w:pPr>
-      <w:r>
-        <w:rPr>
-          <w:rFonts w:ascii="ArialMT" w:hAnsi="ArialMT" w:cs="ArialMT"/>
-          <w:color w:val="2C2D30"/>
-          <w:sz w:val="24"/>
-          <w:szCs w:val="24"/>
-        </w:rPr>
-        <w:t>возвращающую их же, но с прописной первой буквой. Например</w:t>
-      </w:r>
-      <w:r>
-        <w:rPr>
-          <w:rFonts w:ascii="ArialMT" w:hAnsi="ArialMT" w:cs="ArialMT"/>
-          <w:color w:val="2C2D30"/>
-          <w:sz w:val="24"/>
-          <w:szCs w:val="24"/>
-          <w:lang w:val="en-US"/>
-        </w:rPr>
-        <w:t xml:space="preserve">, </w:t>
-      </w:r>
-      <w:r>
-        <w:rPr>
-          <w:rFonts w:ascii="Arial-BoldMT" w:hAnsi="Arial-BoldMT" w:cs="Arial-BoldMT"/>
-          <w:b/>
-          <w:bCs/>
-          <w:color w:val="2C2D30"/>
-          <w:sz w:val="24"/>
-          <w:szCs w:val="24"/>
-          <w:lang w:val="en-US"/>
-        </w:rPr>
-        <w:t>print(</w:t>
-      </w:r>
-      <w:proofErr w:type="spellStart"/>
-      <w:r>
-        <w:rPr>
-          <w:rFonts w:ascii="Arial-BoldMT" w:hAnsi="Arial-BoldMT" w:cs="Arial-BoldMT"/>
-          <w:b/>
-          <w:bCs/>
-          <w:color w:val="2C2D30"/>
-          <w:sz w:val="24"/>
-          <w:szCs w:val="24"/>
-          <w:lang w:val="en-US"/>
-        </w:rPr>
-        <w:t>int_func</w:t>
-      </w:r>
-      <w:proofErr w:type="spellEnd"/>
-      <w:r>
-        <w:rPr>
-          <w:rFonts w:ascii="Arial-BoldMT" w:hAnsi="Arial-BoldMT" w:cs="Arial-BoldMT"/>
-          <w:b/>
-          <w:bCs/>
-          <w:color w:val="2C2D30"/>
-          <w:sz w:val="24"/>
-          <w:szCs w:val="24"/>
-          <w:lang w:val="en-US"/>
-        </w:rPr>
-        <w:t xml:space="preserve">(‘text’)) </w:t>
-      </w:r>
-      <w:r>
-        <w:rPr>
-          <w:rFonts w:ascii="ArialMT" w:hAnsi="ArialMT" w:cs="ArialMT"/>
-          <w:color w:val="2C2D30"/>
-          <w:sz w:val="24"/>
-          <w:szCs w:val="24"/>
-          <w:lang w:val="en-US"/>
-        </w:rPr>
-        <w:t>-&gt; Text.</w:t>
-      </w:r>
     </w:p>
     <w:p>
       <w:pPr>

</xml_diff>

<commit_message>
20 - th commit, HW_3_7_GPT added
</commit_message>
<xml_diff>
--- a/GB_HW_3.docx
+++ b/GB_HW_3.docx
@@ -974,6 +974,7 @@
           <w:color w:val="2C2D30"/>
           <w:sz w:val="24"/>
           <w:szCs w:val="24"/>
+          <w:lang w:val="en-US"/>
         </w:rPr>
       </w:pPr>
       <w:r>
@@ -1048,168 +1049,181 @@
           <w:lang w:val="en-US"/>
         </w:rPr>
         <w:t>-&gt; Text.</w:t>
+      </w:r>
+    </w:p>
+    <w:p>
+      <w:pPr>
+        <w:autoSpaceDE w:val="0"/>
+        <w:autoSpaceDN w:val="0"/>
+        <w:adjustRightInd w:val="0"/>
+        <w:spacing w:after="0" w:line="240" w:lineRule="auto"/>
+        <w:rPr>
+          <w:rFonts w:ascii="ArialMT" w:hAnsi="ArialMT" w:cs="ArialMT"/>
+          <w:color w:val="2C2D30"/>
+          <w:sz w:val="24"/>
+          <w:szCs w:val="24"/>
+          <w:lang w:val="en-US"/>
+        </w:rPr>
+      </w:pPr>
+    </w:p>
+    <w:p>
+      <w:pPr>
+        <w:autoSpaceDE w:val="0"/>
+        <w:autoSpaceDN w:val="0"/>
+        <w:adjustRightInd w:val="0"/>
+        <w:spacing w:after="0" w:line="240" w:lineRule="auto"/>
+        <w:rPr>
+          <w:rFonts w:ascii="ArialMT" w:hAnsi="ArialMT" w:cs="ArialMT"/>
+          <w:color w:val="2C2D30"/>
+          <w:sz w:val="24"/>
+          <w:szCs w:val="24"/>
+          <w:highlight w:val="green"/>
+        </w:rPr>
+      </w:pPr>
+      <w:r>
+        <w:rPr>
+          <w:rFonts w:ascii="ArialMT" w:hAnsi="ArialMT" w:cs="ArialMT"/>
+          <w:color w:val="2C2D30"/>
+          <w:sz w:val="24"/>
+          <w:szCs w:val="24"/>
+          <w:highlight w:val="green"/>
+        </w:rPr>
+        <w:t>7. Продолжить работу над заданием. В программу должна попадать строка из слов, разделённых</w:t>
+      </w:r>
+    </w:p>
+    <w:p>
+      <w:pPr>
+        <w:autoSpaceDE w:val="0"/>
+        <w:autoSpaceDN w:val="0"/>
+        <w:adjustRightInd w:val="0"/>
+        <w:spacing w:after="0" w:line="240" w:lineRule="auto"/>
+        <w:rPr>
+          <w:rFonts w:ascii="ArialMT" w:hAnsi="ArialMT" w:cs="ArialMT"/>
+          <w:color w:val="2C2D30"/>
+          <w:sz w:val="24"/>
+          <w:szCs w:val="24"/>
+          <w:highlight w:val="green"/>
+        </w:rPr>
+      </w:pPr>
+      <w:r>
+        <w:rPr>
+          <w:rFonts w:ascii="ArialMT" w:hAnsi="ArialMT" w:cs="ArialMT"/>
+          <w:color w:val="2C2D30"/>
+          <w:sz w:val="24"/>
+          <w:szCs w:val="24"/>
+          <w:highlight w:val="green"/>
+        </w:rPr>
+        <w:t>пробелом. Каждое слово состоит из латинских букв в нижнем регистре. Нужно сделать вывод</w:t>
+      </w:r>
+    </w:p>
+    <w:p>
+      <w:pPr>
+        <w:autoSpaceDE w:val="0"/>
+        <w:autoSpaceDN w:val="0"/>
+        <w:adjustRightInd w:val="0"/>
+        <w:spacing w:after="0" w:line="240" w:lineRule="auto"/>
+        <w:rPr>
+          <w:rFonts w:ascii="ArialMT" w:hAnsi="ArialMT" w:cs="ArialMT"/>
+          <w:color w:val="2C2D30"/>
+          <w:sz w:val="24"/>
+          <w:szCs w:val="24"/>
+          <w:highlight w:val="green"/>
+        </w:rPr>
+      </w:pPr>
+      <w:r>
+        <w:rPr>
+          <w:rFonts w:ascii="ArialMT" w:hAnsi="ArialMT" w:cs="ArialMT"/>
+          <w:color w:val="2C2D30"/>
+          <w:sz w:val="24"/>
+          <w:szCs w:val="24"/>
+          <w:highlight w:val="green"/>
+        </w:rPr>
+        <w:lastRenderedPageBreak/>
+        <w:t>исходной строки, но каждое слово должно начинаться с заглавной буквы. Используйте</w:t>
+      </w:r>
+    </w:p>
+    <w:p>
+      <w:pPr>
+        <w:rPr>
+          <w:sz w:val="24"/>
+          <w:szCs w:val="24"/>
+          <w:lang w:val="en-US"/>
+        </w:rPr>
+      </w:pPr>
+      <w:r>
+        <w:rPr>
+          <w:rFonts w:ascii="ArialMT" w:hAnsi="ArialMT" w:cs="ArialMT"/>
+          <w:color w:val="2C2D30"/>
+          <w:sz w:val="24"/>
+          <w:szCs w:val="24"/>
+          <w:highlight w:val="green"/>
+        </w:rPr>
+        <w:t xml:space="preserve">написанную ранее функцию </w:t>
+      </w:r>
+      <w:proofErr w:type="spellStart"/>
+      <w:r>
+        <w:rPr>
+          <w:rFonts w:ascii="Arial-BoldMT" w:hAnsi="Arial-BoldMT" w:cs="Arial-BoldMT"/>
+          <w:b/>
+          <w:bCs/>
+          <w:color w:val="2C2D30"/>
+          <w:sz w:val="24"/>
+          <w:szCs w:val="24"/>
+          <w:highlight w:val="green"/>
+        </w:rPr>
+        <w:t>int_</w:t>
+      </w:r>
+      <w:proofErr w:type="gramStart"/>
+      <w:r>
+        <w:rPr>
+          <w:rFonts w:ascii="Arial-BoldMT" w:hAnsi="Arial-BoldMT" w:cs="Arial-BoldMT"/>
+          <w:b/>
+          <w:bCs/>
+          <w:color w:val="2C2D30"/>
+          <w:sz w:val="24"/>
+          <w:szCs w:val="24"/>
+          <w:highlight w:val="green"/>
+        </w:rPr>
+        <w:t>func</w:t>
+      </w:r>
+      <w:proofErr w:type="spellEnd"/>
+      <w:r>
+        <w:rPr>
+          <w:rFonts w:ascii="Arial-BoldMT" w:hAnsi="Arial-BoldMT" w:cs="Arial-BoldMT"/>
+          <w:b/>
+          <w:bCs/>
+          <w:color w:val="2C2D30"/>
+          <w:sz w:val="24"/>
+          <w:szCs w:val="24"/>
+          <w:highlight w:val="green"/>
+        </w:rPr>
+        <w:t>(</w:t>
+      </w:r>
+      <w:proofErr w:type="gramEnd"/>
+      <w:r>
+        <w:rPr>
+          <w:rFonts w:ascii="Arial-BoldMT" w:hAnsi="Arial-BoldMT" w:cs="Arial-BoldMT"/>
+          <w:b/>
+          <w:bCs/>
+          <w:color w:val="2C2D30"/>
+          <w:sz w:val="24"/>
+          <w:szCs w:val="24"/>
+          <w:highlight w:val="green"/>
+        </w:rPr>
+        <w:t>)</w:t>
+      </w:r>
+      <w:r>
+        <w:rPr>
+          <w:rFonts w:ascii="ArialMT" w:hAnsi="ArialMT" w:cs="ArialMT"/>
+          <w:color w:val="2C2D30"/>
+          <w:sz w:val="24"/>
+          <w:szCs w:val="24"/>
+          <w:highlight w:val="green"/>
+        </w:rPr>
+        <w:t>.</w:t>
       </w:r>
       <w:bookmarkStart w:id="0" w:name="_GoBack"/>
       <w:bookmarkEnd w:id="0"/>
-    </w:p>
-    <w:p>
-      <w:pPr>
-        <w:autoSpaceDE w:val="0"/>
-        <w:autoSpaceDN w:val="0"/>
-        <w:adjustRightInd w:val="0"/>
-        <w:spacing w:after="0" w:line="240" w:lineRule="auto"/>
-        <w:rPr>
-          <w:rFonts w:ascii="ArialMT" w:hAnsi="ArialMT" w:cs="ArialMT"/>
-          <w:color w:val="2C2D30"/>
-          <w:sz w:val="24"/>
-          <w:szCs w:val="24"/>
-          <w:lang w:val="en-US"/>
-        </w:rPr>
-      </w:pPr>
-    </w:p>
-    <w:p>
-      <w:pPr>
-        <w:autoSpaceDE w:val="0"/>
-        <w:autoSpaceDN w:val="0"/>
-        <w:adjustRightInd w:val="0"/>
-        <w:spacing w:after="0" w:line="240" w:lineRule="auto"/>
-        <w:rPr>
-          <w:rFonts w:ascii="ArialMT" w:hAnsi="ArialMT" w:cs="ArialMT"/>
-          <w:color w:val="2C2D30"/>
-          <w:sz w:val="24"/>
-          <w:szCs w:val="24"/>
-        </w:rPr>
-      </w:pPr>
-      <w:r>
-        <w:rPr>
-          <w:rFonts w:ascii="ArialMT" w:hAnsi="ArialMT" w:cs="ArialMT"/>
-          <w:color w:val="2C2D30"/>
-          <w:sz w:val="24"/>
-          <w:szCs w:val="24"/>
-        </w:rPr>
-        <w:t>7. Продолжить работу над заданием. В программу должна попадать строка из слов, разделённых</w:t>
-      </w:r>
-    </w:p>
-    <w:p>
-      <w:pPr>
-        <w:autoSpaceDE w:val="0"/>
-        <w:autoSpaceDN w:val="0"/>
-        <w:adjustRightInd w:val="0"/>
-        <w:spacing w:after="0" w:line="240" w:lineRule="auto"/>
-        <w:rPr>
-          <w:rFonts w:ascii="ArialMT" w:hAnsi="ArialMT" w:cs="ArialMT"/>
-          <w:color w:val="2C2D30"/>
-          <w:sz w:val="24"/>
-          <w:szCs w:val="24"/>
-        </w:rPr>
-      </w:pPr>
-      <w:r>
-        <w:rPr>
-          <w:rFonts w:ascii="ArialMT" w:hAnsi="ArialMT" w:cs="ArialMT"/>
-          <w:color w:val="2C2D30"/>
-          <w:sz w:val="24"/>
-          <w:szCs w:val="24"/>
-        </w:rPr>
-        <w:t>пробелом. Каждое слово состоит из латинских букв в нижнем регистре. Нужно сделать вывод</w:t>
-      </w:r>
-    </w:p>
-    <w:p>
-      <w:pPr>
-        <w:autoSpaceDE w:val="0"/>
-        <w:autoSpaceDN w:val="0"/>
-        <w:adjustRightInd w:val="0"/>
-        <w:spacing w:after="0" w:line="240" w:lineRule="auto"/>
-        <w:rPr>
-          <w:rFonts w:ascii="ArialMT" w:hAnsi="ArialMT" w:cs="ArialMT"/>
-          <w:color w:val="2C2D30"/>
-          <w:sz w:val="24"/>
-          <w:szCs w:val="24"/>
-        </w:rPr>
-      </w:pPr>
-      <w:r>
-        <w:rPr>
-          <w:rFonts w:ascii="ArialMT" w:hAnsi="ArialMT" w:cs="ArialMT"/>
-          <w:color w:val="2C2D30"/>
-          <w:sz w:val="24"/>
-          <w:szCs w:val="24"/>
-        </w:rPr>
-        <w:lastRenderedPageBreak/>
-        <w:t>исходной строки, но каждое слово должно начинаться с заглавной буквы. Используйте</w:t>
-      </w:r>
-    </w:p>
-    <w:p>
-      <w:pPr>
-        <w:rPr>
-          <w:sz w:val="24"/>
-          <w:szCs w:val="24"/>
-        </w:rPr>
-      </w:pPr>
-      <w:r>
-        <w:rPr>
-          <w:rFonts w:ascii="ArialMT" w:hAnsi="ArialMT" w:cs="ArialMT"/>
-          <w:color w:val="2C2D30"/>
-          <w:sz w:val="24"/>
-          <w:szCs w:val="24"/>
-        </w:rPr>
-        <w:t xml:space="preserve">написанную ранее функцию </w:t>
-      </w:r>
-      <w:proofErr w:type="spellStart"/>
-      <w:r>
-        <w:rPr>
-          <w:rFonts w:ascii="Arial-BoldMT" w:hAnsi="Arial-BoldMT" w:cs="Arial-BoldMT"/>
-          <w:b/>
-          <w:bCs/>
-          <w:color w:val="2C2D30"/>
-          <w:sz w:val="24"/>
-          <w:szCs w:val="24"/>
-        </w:rPr>
-        <w:t>int_</w:t>
-      </w:r>
-      <w:proofErr w:type="gramStart"/>
-      <w:r>
-        <w:rPr>
-          <w:rFonts w:ascii="Arial-BoldMT" w:hAnsi="Arial-BoldMT" w:cs="Arial-BoldMT"/>
-          <w:b/>
-          <w:bCs/>
-          <w:color w:val="2C2D30"/>
-          <w:sz w:val="24"/>
-          <w:szCs w:val="24"/>
-        </w:rPr>
-        <w:t>func</w:t>
-      </w:r>
-      <w:proofErr w:type="spellEnd"/>
-      <w:r>
-        <w:rPr>
-          <w:rFonts w:ascii="Arial-BoldMT" w:hAnsi="Arial-BoldMT" w:cs="Arial-BoldMT"/>
-          <w:b/>
-          <w:bCs/>
-          <w:color w:val="2C2D30"/>
-          <w:sz w:val="24"/>
-          <w:szCs w:val="24"/>
-        </w:rPr>
-        <w:t>(</w:t>
-      </w:r>
-      <w:proofErr w:type="gramEnd"/>
-      <w:r>
-        <w:rPr>
-          <w:rFonts w:ascii="Arial-BoldMT" w:hAnsi="Arial-BoldMT" w:cs="Arial-BoldMT"/>
-          <w:b/>
-          <w:bCs/>
-          <w:color w:val="2C2D30"/>
-          <w:sz w:val="24"/>
-          <w:szCs w:val="24"/>
-        </w:rPr>
-        <w:t>)</w:t>
-      </w:r>
-      <w:r>
-        <w:rPr>
-          <w:rFonts w:ascii="ArialMT" w:hAnsi="ArialMT" w:cs="ArialMT"/>
-          <w:color w:val="2C2D30"/>
-          <w:sz w:val="24"/>
-          <w:szCs w:val="24"/>
-        </w:rPr>
-        <w:t>.</w:t>
-      </w:r>
     </w:p>
     <w:sectPr>
       <w:pgSz w:w="11906" w:h="16838"/>

</xml_diff>

<commit_message>
22 - th commit, GB_GPT_HW_1 added
</commit_message>
<xml_diff>
--- a/GB_HW_3.docx
+++ b/GB_HW_3.docx
@@ -1145,9 +1145,10 @@
     <w:p>
       <w:pPr>
         <w:rPr>
-          <w:sz w:val="24"/>
-          <w:szCs w:val="24"/>
-          <w:lang w:val="en-US"/>
+          <w:rFonts w:ascii="ArialMT" w:hAnsi="ArialMT" w:cs="ArialMT"/>
+          <w:color w:val="2C2D30"/>
+          <w:sz w:val="24"/>
+          <w:szCs w:val="24"/>
         </w:rPr>
       </w:pPr>
       <w:r>
@@ -1222,8 +1223,1016 @@
         </w:rPr>
         <w:t>.</w:t>
       </w:r>
+    </w:p>
+    <w:p>
+      <w:pPr>
+        <w:rPr>
+          <w:rFonts w:ascii="ArialMT" w:hAnsi="ArialMT" w:cs="ArialMT"/>
+          <w:color w:val="2C2D30"/>
+          <w:sz w:val="24"/>
+          <w:szCs w:val="24"/>
+        </w:rPr>
+      </w:pPr>
+    </w:p>
+    <w:p>
+      <w:pPr>
+        <w:rPr>
+          <w:rFonts w:cs="ArialMT"/>
+          <w:color w:val="2C2D30"/>
+          <w:sz w:val="24"/>
+          <w:szCs w:val="24"/>
+          <w:lang w:val="en-US"/>
+        </w:rPr>
+      </w:pPr>
+      <w:r>
+        <w:rPr>
+          <w:rFonts w:cs="ArialMT"/>
+          <w:color w:val="2C2D30"/>
+          <w:sz w:val="24"/>
+          <w:szCs w:val="24"/>
+          <w:lang w:val="en-US"/>
+        </w:rPr>
+        <w:t>GPT</w:t>
+      </w:r>
+    </w:p>
+    <w:p>
+      <w:pPr>
+        <w:spacing w:before="100" w:beforeAutospacing="1" w:after="100" w:afterAutospacing="1" w:line="240" w:lineRule="auto"/>
+        <w:outlineLvl w:val="2"/>
+        <w:rPr>
+          <w:rFonts w:ascii="Times New Roman" w:eastAsia="Times New Roman" w:hAnsi="Times New Roman" w:cs="Times New Roman"/>
+          <w:b/>
+          <w:bCs/>
+          <w:sz w:val="27"/>
+          <w:szCs w:val="27"/>
+          <w:lang w:eastAsia="ru-RU"/>
+        </w:rPr>
+      </w:pPr>
+      <w:r>
+        <w:rPr>
+          <w:rFonts w:ascii="Times New Roman" w:eastAsia="Times New Roman" w:hAnsi="Times New Roman" w:cs="Times New Roman"/>
+          <w:b/>
+          <w:bCs/>
+          <w:sz w:val="27"/>
+          <w:szCs w:val="27"/>
+          <w:lang w:eastAsia="ru-RU"/>
+        </w:rPr>
+        <w:t xml:space="preserve">Задача: </w:t>
+      </w:r>
       <w:bookmarkStart w:id="0" w:name="_GoBack"/>
-      <w:bookmarkEnd w:id="0"/>
+      <w:r>
+        <w:rPr>
+          <w:rFonts w:ascii="Times New Roman" w:eastAsia="Times New Roman" w:hAnsi="Times New Roman" w:cs="Times New Roman"/>
+          <w:b/>
+          <w:bCs/>
+          <w:sz w:val="27"/>
+          <w:szCs w:val="27"/>
+          <w:lang w:eastAsia="ru-RU"/>
+        </w:rPr>
+        <w:t>Мини-калькулятор со встроенными проверками</w:t>
+      </w:r>
+    </w:p>
+    <w:p>
+      <w:pPr>
+        <w:spacing w:before="100" w:beforeAutospacing="1" w:after="100" w:afterAutospacing="1" w:line="240" w:lineRule="auto"/>
+        <w:rPr>
+          <w:rFonts w:ascii="Times New Roman" w:eastAsia="Times New Roman" w:hAnsi="Times New Roman" w:cs="Times New Roman"/>
+          <w:sz w:val="24"/>
+          <w:szCs w:val="24"/>
+          <w:lang w:eastAsia="ru-RU"/>
+        </w:rPr>
+      </w:pPr>
+      <w:r>
+        <w:rPr>
+          <w:rFonts w:ascii="Times New Roman" w:eastAsia="Times New Roman" w:hAnsi="Times New Roman" w:cs="Times New Roman"/>
+          <w:sz w:val="24"/>
+          <w:szCs w:val="24"/>
+          <w:lang w:eastAsia="ru-RU"/>
+        </w:rPr>
+        <w:t>Напиши программу, которая:</w:t>
+      </w:r>
+    </w:p>
+    <w:p>
+      <w:pPr>
+        <w:numPr>
+          <w:ilvl w:val="0"/>
+          <w:numId w:val="1"/>
+        </w:numPr>
+        <w:spacing w:before="100" w:beforeAutospacing="1" w:after="100" w:afterAutospacing="1" w:line="240" w:lineRule="auto"/>
+        <w:rPr>
+          <w:rFonts w:ascii="Times New Roman" w:eastAsia="Times New Roman" w:hAnsi="Times New Roman" w:cs="Times New Roman"/>
+          <w:sz w:val="24"/>
+          <w:szCs w:val="24"/>
+          <w:lang w:eastAsia="ru-RU"/>
+        </w:rPr>
+      </w:pPr>
+      <w:r>
+        <w:rPr>
+          <w:rFonts w:ascii="Times New Roman" w:eastAsia="Times New Roman" w:hAnsi="Times New Roman" w:cs="Times New Roman"/>
+          <w:sz w:val="24"/>
+          <w:szCs w:val="24"/>
+          <w:lang w:eastAsia="ru-RU"/>
+        </w:rPr>
+        <w:t>Запрашивает у пользователя строку вида:</w:t>
+      </w:r>
+    </w:p>
+    <w:p>
+      <w:pPr>
+        <w:numPr>
+          <w:ilvl w:val="0"/>
+          <w:numId w:val="1"/>
+        </w:numPr>
+        <w:tabs>
+          <w:tab w:val="clear" w:pos="720"/>
+          <w:tab w:val="left" w:pos="916"/>
+          <w:tab w:val="left" w:pos="1832"/>
+          <w:tab w:val="left" w:pos="2748"/>
+          <w:tab w:val="left" w:pos="3664"/>
+          <w:tab w:val="left" w:pos="4580"/>
+          <w:tab w:val="left" w:pos="5496"/>
+          <w:tab w:val="left" w:pos="6412"/>
+          <w:tab w:val="left" w:pos="7328"/>
+          <w:tab w:val="left" w:pos="8244"/>
+          <w:tab w:val="left" w:pos="9160"/>
+          <w:tab w:val="left" w:pos="10076"/>
+          <w:tab w:val="left" w:pos="10992"/>
+          <w:tab w:val="left" w:pos="11908"/>
+          <w:tab w:val="left" w:pos="12824"/>
+          <w:tab w:val="left" w:pos="13740"/>
+          <w:tab w:val="left" w:pos="14656"/>
+        </w:tabs>
+        <w:spacing w:after="0" w:line="240" w:lineRule="auto"/>
+        <w:rPr>
+          <w:rFonts w:ascii="Courier New" w:eastAsia="Times New Roman" w:hAnsi="Courier New" w:cs="Courier New"/>
+          <w:sz w:val="20"/>
+          <w:szCs w:val="20"/>
+          <w:lang w:eastAsia="ru-RU"/>
+        </w:rPr>
+      </w:pPr>
+      <w:r>
+        <w:rPr>
+          <w:rFonts w:ascii="Courier New" w:eastAsia="Times New Roman" w:hAnsi="Courier New" w:cs="Courier New"/>
+          <w:sz w:val="20"/>
+          <w:szCs w:val="20"/>
+          <w:lang w:eastAsia="ru-RU"/>
+        </w:rPr>
+        <w:t>число операция число</w:t>
+      </w:r>
+    </w:p>
+    <w:p>
+      <w:pPr>
+        <w:spacing w:before="100" w:beforeAutospacing="1" w:after="100" w:afterAutospacing="1" w:line="240" w:lineRule="auto"/>
+        <w:ind w:left="720"/>
+        <w:rPr>
+          <w:rFonts w:ascii="Times New Roman" w:eastAsia="Times New Roman" w:hAnsi="Times New Roman" w:cs="Times New Roman"/>
+          <w:sz w:val="24"/>
+          <w:szCs w:val="24"/>
+          <w:lang w:eastAsia="ru-RU"/>
+        </w:rPr>
+      </w:pPr>
+      <w:proofErr w:type="gramStart"/>
+      <w:r>
+        <w:rPr>
+          <w:rFonts w:ascii="Times New Roman" w:eastAsia="Times New Roman" w:hAnsi="Times New Roman" w:cs="Times New Roman"/>
+          <w:sz w:val="24"/>
+          <w:szCs w:val="24"/>
+          <w:lang w:eastAsia="ru-RU"/>
+        </w:rPr>
+        <w:t>Например</w:t>
+      </w:r>
+      <w:proofErr w:type="gramEnd"/>
+      <w:r>
+        <w:rPr>
+          <w:rFonts w:ascii="Times New Roman" w:eastAsia="Times New Roman" w:hAnsi="Times New Roman" w:cs="Times New Roman"/>
+          <w:sz w:val="24"/>
+          <w:szCs w:val="24"/>
+          <w:lang w:eastAsia="ru-RU"/>
+        </w:rPr>
+        <w:t>:</w:t>
+      </w:r>
+    </w:p>
+    <w:p>
+      <w:pPr>
+        <w:tabs>
+          <w:tab w:val="left" w:pos="916"/>
+          <w:tab w:val="left" w:pos="1832"/>
+          <w:tab w:val="left" w:pos="2748"/>
+          <w:tab w:val="left" w:pos="3664"/>
+          <w:tab w:val="left" w:pos="4580"/>
+          <w:tab w:val="left" w:pos="5496"/>
+          <w:tab w:val="left" w:pos="6412"/>
+          <w:tab w:val="left" w:pos="7328"/>
+          <w:tab w:val="left" w:pos="8244"/>
+          <w:tab w:val="left" w:pos="9160"/>
+          <w:tab w:val="left" w:pos="10076"/>
+          <w:tab w:val="left" w:pos="10992"/>
+          <w:tab w:val="left" w:pos="11908"/>
+          <w:tab w:val="left" w:pos="12824"/>
+          <w:tab w:val="left" w:pos="13740"/>
+          <w:tab w:val="left" w:pos="14656"/>
+        </w:tabs>
+        <w:spacing w:after="0" w:line="240" w:lineRule="auto"/>
+        <w:ind w:left="720"/>
+        <w:rPr>
+          <w:rFonts w:ascii="Courier New" w:eastAsia="Times New Roman" w:hAnsi="Courier New" w:cs="Courier New"/>
+          <w:sz w:val="20"/>
+          <w:szCs w:val="20"/>
+          <w:lang w:eastAsia="ru-RU"/>
+        </w:rPr>
+      </w:pPr>
+      <w:r>
+        <w:rPr>
+          <w:rFonts w:ascii="Courier New" w:eastAsia="Times New Roman" w:hAnsi="Courier New" w:cs="Courier New"/>
+          <w:sz w:val="20"/>
+          <w:szCs w:val="20"/>
+          <w:lang w:eastAsia="ru-RU"/>
+        </w:rPr>
+        <w:t>15 + 7</w:t>
+      </w:r>
+    </w:p>
+    <w:p>
+      <w:pPr>
+        <w:tabs>
+          <w:tab w:val="left" w:pos="916"/>
+          <w:tab w:val="left" w:pos="1832"/>
+          <w:tab w:val="left" w:pos="2748"/>
+          <w:tab w:val="left" w:pos="3664"/>
+          <w:tab w:val="left" w:pos="4580"/>
+          <w:tab w:val="left" w:pos="5496"/>
+          <w:tab w:val="left" w:pos="6412"/>
+          <w:tab w:val="left" w:pos="7328"/>
+          <w:tab w:val="left" w:pos="8244"/>
+          <w:tab w:val="left" w:pos="9160"/>
+          <w:tab w:val="left" w:pos="10076"/>
+          <w:tab w:val="left" w:pos="10992"/>
+          <w:tab w:val="left" w:pos="11908"/>
+          <w:tab w:val="left" w:pos="12824"/>
+          <w:tab w:val="left" w:pos="13740"/>
+          <w:tab w:val="left" w:pos="14656"/>
+        </w:tabs>
+        <w:spacing w:after="0" w:line="240" w:lineRule="auto"/>
+        <w:ind w:left="720"/>
+        <w:rPr>
+          <w:rFonts w:ascii="Courier New" w:eastAsia="Times New Roman" w:hAnsi="Courier New" w:cs="Courier New"/>
+          <w:sz w:val="20"/>
+          <w:szCs w:val="20"/>
+          <w:lang w:eastAsia="ru-RU"/>
+        </w:rPr>
+      </w:pPr>
+      <w:r>
+        <w:rPr>
+          <w:rFonts w:ascii="Courier New" w:eastAsia="Times New Roman" w:hAnsi="Courier New" w:cs="Courier New"/>
+          <w:sz w:val="20"/>
+          <w:szCs w:val="20"/>
+          <w:lang w:eastAsia="ru-RU"/>
+        </w:rPr>
+        <w:t>10 / 0</w:t>
+      </w:r>
+    </w:p>
+    <w:p>
+      <w:pPr>
+        <w:tabs>
+          <w:tab w:val="left" w:pos="916"/>
+          <w:tab w:val="left" w:pos="1832"/>
+          <w:tab w:val="left" w:pos="2748"/>
+          <w:tab w:val="left" w:pos="3664"/>
+          <w:tab w:val="left" w:pos="4580"/>
+          <w:tab w:val="left" w:pos="5496"/>
+          <w:tab w:val="left" w:pos="6412"/>
+          <w:tab w:val="left" w:pos="7328"/>
+          <w:tab w:val="left" w:pos="8244"/>
+          <w:tab w:val="left" w:pos="9160"/>
+          <w:tab w:val="left" w:pos="10076"/>
+          <w:tab w:val="left" w:pos="10992"/>
+          <w:tab w:val="left" w:pos="11908"/>
+          <w:tab w:val="left" w:pos="12824"/>
+          <w:tab w:val="left" w:pos="13740"/>
+          <w:tab w:val="left" w:pos="14656"/>
+        </w:tabs>
+        <w:spacing w:after="0" w:line="240" w:lineRule="auto"/>
+        <w:ind w:left="720"/>
+        <w:rPr>
+          <w:rFonts w:ascii="Courier New" w:eastAsia="Times New Roman" w:hAnsi="Courier New" w:cs="Courier New"/>
+          <w:sz w:val="20"/>
+          <w:szCs w:val="20"/>
+          <w:lang w:eastAsia="ru-RU"/>
+        </w:rPr>
+      </w:pPr>
+      <w:r>
+        <w:rPr>
+          <w:rFonts w:ascii="Courier New" w:eastAsia="Times New Roman" w:hAnsi="Courier New" w:cs="Courier New"/>
+          <w:sz w:val="20"/>
+          <w:szCs w:val="20"/>
+          <w:lang w:eastAsia="ru-RU"/>
+        </w:rPr>
+        <w:t>3 ** 4</w:t>
+      </w:r>
+    </w:p>
+    <w:p>
+      <w:pPr>
+        <w:numPr>
+          <w:ilvl w:val="0"/>
+          <w:numId w:val="1"/>
+        </w:numPr>
+        <w:spacing w:before="100" w:beforeAutospacing="1" w:after="100" w:afterAutospacing="1" w:line="240" w:lineRule="auto"/>
+        <w:rPr>
+          <w:rFonts w:ascii="Times New Roman" w:eastAsia="Times New Roman" w:hAnsi="Times New Roman" w:cs="Times New Roman"/>
+          <w:sz w:val="24"/>
+          <w:szCs w:val="24"/>
+          <w:lang w:eastAsia="ru-RU"/>
+        </w:rPr>
+      </w:pPr>
+      <w:r>
+        <w:rPr>
+          <w:rFonts w:ascii="Times New Roman" w:eastAsia="Times New Roman" w:hAnsi="Times New Roman" w:cs="Times New Roman"/>
+          <w:sz w:val="24"/>
+          <w:szCs w:val="24"/>
+          <w:lang w:eastAsia="ru-RU"/>
+        </w:rPr>
+        <w:t xml:space="preserve">Поддерживает операции: </w:t>
+      </w:r>
+      <w:r>
+        <w:rPr>
+          <w:rFonts w:ascii="Courier New" w:eastAsia="Times New Roman" w:hAnsi="Courier New" w:cs="Courier New"/>
+          <w:sz w:val="20"/>
+          <w:szCs w:val="20"/>
+          <w:lang w:eastAsia="ru-RU"/>
+        </w:rPr>
+        <w:t>+</w:t>
+      </w:r>
+      <w:r>
+        <w:rPr>
+          <w:rFonts w:ascii="Times New Roman" w:eastAsia="Times New Roman" w:hAnsi="Times New Roman" w:cs="Times New Roman"/>
+          <w:sz w:val="24"/>
+          <w:szCs w:val="24"/>
+          <w:lang w:eastAsia="ru-RU"/>
+        </w:rPr>
+        <w:t xml:space="preserve">, </w:t>
+      </w:r>
+      <w:r>
+        <w:rPr>
+          <w:rFonts w:ascii="Courier New" w:eastAsia="Times New Roman" w:hAnsi="Courier New" w:cs="Courier New"/>
+          <w:sz w:val="20"/>
+          <w:szCs w:val="20"/>
+          <w:lang w:eastAsia="ru-RU"/>
+        </w:rPr>
+        <w:t>-</w:t>
+      </w:r>
+      <w:r>
+        <w:rPr>
+          <w:rFonts w:ascii="Times New Roman" w:eastAsia="Times New Roman" w:hAnsi="Times New Roman" w:cs="Times New Roman"/>
+          <w:sz w:val="24"/>
+          <w:szCs w:val="24"/>
+          <w:lang w:eastAsia="ru-RU"/>
+        </w:rPr>
+        <w:t xml:space="preserve">, </w:t>
+      </w:r>
+      <w:r>
+        <w:rPr>
+          <w:rFonts w:ascii="Courier New" w:eastAsia="Times New Roman" w:hAnsi="Courier New" w:cs="Courier New"/>
+          <w:sz w:val="20"/>
+          <w:szCs w:val="20"/>
+          <w:lang w:eastAsia="ru-RU"/>
+        </w:rPr>
+        <w:t>*</w:t>
+      </w:r>
+      <w:r>
+        <w:rPr>
+          <w:rFonts w:ascii="Times New Roman" w:eastAsia="Times New Roman" w:hAnsi="Times New Roman" w:cs="Times New Roman"/>
+          <w:sz w:val="24"/>
+          <w:szCs w:val="24"/>
+          <w:lang w:eastAsia="ru-RU"/>
+        </w:rPr>
+        <w:t xml:space="preserve">, </w:t>
+      </w:r>
+      <w:r>
+        <w:rPr>
+          <w:rFonts w:ascii="Courier New" w:eastAsia="Times New Roman" w:hAnsi="Courier New" w:cs="Courier New"/>
+          <w:sz w:val="20"/>
+          <w:szCs w:val="20"/>
+          <w:lang w:eastAsia="ru-RU"/>
+        </w:rPr>
+        <w:t>/</w:t>
+      </w:r>
+      <w:r>
+        <w:rPr>
+          <w:rFonts w:ascii="Times New Roman" w:eastAsia="Times New Roman" w:hAnsi="Times New Roman" w:cs="Times New Roman"/>
+          <w:sz w:val="24"/>
+          <w:szCs w:val="24"/>
+          <w:lang w:eastAsia="ru-RU"/>
+        </w:rPr>
+        <w:t xml:space="preserve">, </w:t>
+      </w:r>
+      <w:r>
+        <w:rPr>
+          <w:rFonts w:ascii="Courier New" w:eastAsia="Times New Roman" w:hAnsi="Courier New" w:cs="Courier New"/>
+          <w:sz w:val="20"/>
+          <w:szCs w:val="20"/>
+          <w:lang w:eastAsia="ru-RU"/>
+        </w:rPr>
+        <w:t>**</w:t>
+      </w:r>
+      <w:r>
+        <w:rPr>
+          <w:rFonts w:ascii="Times New Roman" w:eastAsia="Times New Roman" w:hAnsi="Times New Roman" w:cs="Times New Roman"/>
+          <w:sz w:val="24"/>
+          <w:szCs w:val="24"/>
+          <w:lang w:eastAsia="ru-RU"/>
+        </w:rPr>
+        <w:t xml:space="preserve"> (возведение в степень).</w:t>
+      </w:r>
+    </w:p>
+    <w:p>
+      <w:pPr>
+        <w:numPr>
+          <w:ilvl w:val="0"/>
+          <w:numId w:val="1"/>
+        </w:numPr>
+        <w:spacing w:before="100" w:beforeAutospacing="1" w:after="100" w:afterAutospacing="1" w:line="240" w:lineRule="auto"/>
+        <w:rPr>
+          <w:rFonts w:ascii="Times New Roman" w:eastAsia="Times New Roman" w:hAnsi="Times New Roman" w:cs="Times New Roman"/>
+          <w:sz w:val="24"/>
+          <w:szCs w:val="24"/>
+          <w:lang w:eastAsia="ru-RU"/>
+        </w:rPr>
+      </w:pPr>
+      <w:r>
+        <w:rPr>
+          <w:rFonts w:ascii="Times New Roman" w:eastAsia="Times New Roman" w:hAnsi="Times New Roman" w:cs="Times New Roman"/>
+          <w:sz w:val="24"/>
+          <w:szCs w:val="24"/>
+          <w:lang w:eastAsia="ru-RU"/>
+        </w:rPr>
+        <w:t xml:space="preserve">Использует </w:t>
+      </w:r>
+      <w:r>
+        <w:rPr>
+          <w:rFonts w:ascii="Times New Roman" w:eastAsia="Times New Roman" w:hAnsi="Times New Roman" w:cs="Times New Roman"/>
+          <w:b/>
+          <w:bCs/>
+          <w:sz w:val="24"/>
+          <w:szCs w:val="24"/>
+          <w:lang w:eastAsia="ru-RU"/>
+        </w:rPr>
+        <w:t>функции</w:t>
+      </w:r>
+      <w:r>
+        <w:rPr>
+          <w:rFonts w:ascii="Times New Roman" w:eastAsia="Times New Roman" w:hAnsi="Times New Roman" w:cs="Times New Roman"/>
+          <w:sz w:val="24"/>
+          <w:szCs w:val="24"/>
+          <w:lang w:eastAsia="ru-RU"/>
+        </w:rPr>
+        <w:t xml:space="preserve"> для:</w:t>
+      </w:r>
+    </w:p>
+    <w:p>
+      <w:pPr>
+        <w:numPr>
+          <w:ilvl w:val="1"/>
+          <w:numId w:val="1"/>
+        </w:numPr>
+        <w:spacing w:before="100" w:beforeAutospacing="1" w:after="100" w:afterAutospacing="1" w:line="240" w:lineRule="auto"/>
+        <w:rPr>
+          <w:rFonts w:ascii="Times New Roman" w:eastAsia="Times New Roman" w:hAnsi="Times New Roman" w:cs="Times New Roman"/>
+          <w:sz w:val="24"/>
+          <w:szCs w:val="24"/>
+          <w:lang w:eastAsia="ru-RU"/>
+        </w:rPr>
+      </w:pPr>
+      <w:proofErr w:type="spellStart"/>
+      <w:r>
+        <w:rPr>
+          <w:rFonts w:ascii="Times New Roman" w:eastAsia="Times New Roman" w:hAnsi="Times New Roman" w:cs="Times New Roman"/>
+          <w:sz w:val="24"/>
+          <w:szCs w:val="24"/>
+          <w:lang w:eastAsia="ru-RU"/>
+        </w:rPr>
+        <w:t>парсинга</w:t>
+      </w:r>
+      <w:proofErr w:type="spellEnd"/>
+      <w:r>
+        <w:rPr>
+          <w:rFonts w:ascii="Times New Roman" w:eastAsia="Times New Roman" w:hAnsi="Times New Roman" w:cs="Times New Roman"/>
+          <w:sz w:val="24"/>
+          <w:szCs w:val="24"/>
+          <w:lang w:eastAsia="ru-RU"/>
+        </w:rPr>
+        <w:t xml:space="preserve"> строки;</w:t>
+      </w:r>
+    </w:p>
+    <w:p>
+      <w:pPr>
+        <w:numPr>
+          <w:ilvl w:val="1"/>
+          <w:numId w:val="1"/>
+        </w:numPr>
+        <w:spacing w:before="100" w:beforeAutospacing="1" w:after="100" w:afterAutospacing="1" w:line="240" w:lineRule="auto"/>
+        <w:rPr>
+          <w:rFonts w:ascii="Times New Roman" w:eastAsia="Times New Roman" w:hAnsi="Times New Roman" w:cs="Times New Roman"/>
+          <w:sz w:val="24"/>
+          <w:szCs w:val="24"/>
+          <w:lang w:eastAsia="ru-RU"/>
+        </w:rPr>
+      </w:pPr>
+      <w:r>
+        <w:rPr>
+          <w:rFonts w:ascii="Times New Roman" w:eastAsia="Times New Roman" w:hAnsi="Times New Roman" w:cs="Times New Roman"/>
+          <w:sz w:val="24"/>
+          <w:szCs w:val="24"/>
+          <w:lang w:eastAsia="ru-RU"/>
+        </w:rPr>
+        <w:t>выполнения операции;</w:t>
+      </w:r>
+    </w:p>
+    <w:p>
+      <w:pPr>
+        <w:numPr>
+          <w:ilvl w:val="1"/>
+          <w:numId w:val="1"/>
+        </w:numPr>
+        <w:spacing w:before="100" w:beforeAutospacing="1" w:after="100" w:afterAutospacing="1" w:line="240" w:lineRule="auto"/>
+        <w:rPr>
+          <w:rFonts w:ascii="Times New Roman" w:eastAsia="Times New Roman" w:hAnsi="Times New Roman" w:cs="Times New Roman"/>
+          <w:sz w:val="24"/>
+          <w:szCs w:val="24"/>
+          <w:lang w:eastAsia="ru-RU"/>
+        </w:rPr>
+      </w:pPr>
+      <w:r>
+        <w:rPr>
+          <w:rFonts w:ascii="Times New Roman" w:eastAsia="Times New Roman" w:hAnsi="Times New Roman" w:cs="Times New Roman"/>
+          <w:sz w:val="24"/>
+          <w:szCs w:val="24"/>
+          <w:lang w:eastAsia="ru-RU"/>
+        </w:rPr>
+        <w:t>запуска основного цикла работы калькулятора.</w:t>
+      </w:r>
+    </w:p>
+    <w:p>
+      <w:pPr>
+        <w:numPr>
+          <w:ilvl w:val="0"/>
+          <w:numId w:val="1"/>
+        </w:numPr>
+        <w:spacing w:before="100" w:beforeAutospacing="1" w:after="100" w:afterAutospacing="1" w:line="240" w:lineRule="auto"/>
+        <w:rPr>
+          <w:rFonts w:ascii="Times New Roman" w:eastAsia="Times New Roman" w:hAnsi="Times New Roman" w:cs="Times New Roman"/>
+          <w:sz w:val="24"/>
+          <w:szCs w:val="24"/>
+          <w:lang w:eastAsia="ru-RU"/>
+        </w:rPr>
+      </w:pPr>
+      <w:r>
+        <w:rPr>
+          <w:rFonts w:ascii="Times New Roman" w:eastAsia="Times New Roman" w:hAnsi="Times New Roman" w:cs="Times New Roman"/>
+          <w:sz w:val="24"/>
+          <w:szCs w:val="24"/>
+          <w:lang w:eastAsia="ru-RU"/>
+        </w:rPr>
+        <w:t xml:space="preserve">Обрабатывает ошибки через </w:t>
+      </w:r>
+      <w:proofErr w:type="spellStart"/>
+      <w:r>
+        <w:rPr>
+          <w:rFonts w:ascii="Courier New" w:eastAsia="Times New Roman" w:hAnsi="Courier New" w:cs="Courier New"/>
+          <w:sz w:val="20"/>
+          <w:szCs w:val="20"/>
+          <w:lang w:eastAsia="ru-RU"/>
+        </w:rPr>
+        <w:t>try</w:t>
+      </w:r>
+      <w:proofErr w:type="spellEnd"/>
+      <w:r>
+        <w:rPr>
+          <w:rFonts w:ascii="Courier New" w:eastAsia="Times New Roman" w:hAnsi="Courier New" w:cs="Courier New"/>
+          <w:sz w:val="20"/>
+          <w:szCs w:val="20"/>
+          <w:lang w:eastAsia="ru-RU"/>
+        </w:rPr>
+        <w:t xml:space="preserve"> / </w:t>
+      </w:r>
+      <w:proofErr w:type="spellStart"/>
+      <w:r>
+        <w:rPr>
+          <w:rFonts w:ascii="Courier New" w:eastAsia="Times New Roman" w:hAnsi="Courier New" w:cs="Courier New"/>
+          <w:sz w:val="20"/>
+          <w:szCs w:val="20"/>
+          <w:lang w:eastAsia="ru-RU"/>
+        </w:rPr>
+        <w:t>except</w:t>
+      </w:r>
+      <w:proofErr w:type="spellEnd"/>
+      <w:r>
+        <w:rPr>
+          <w:rFonts w:ascii="Times New Roman" w:eastAsia="Times New Roman" w:hAnsi="Times New Roman" w:cs="Times New Roman"/>
+          <w:sz w:val="24"/>
+          <w:szCs w:val="24"/>
+          <w:lang w:eastAsia="ru-RU"/>
+        </w:rPr>
+        <w:t>:</w:t>
+      </w:r>
+    </w:p>
+    <w:p>
+      <w:pPr>
+        <w:numPr>
+          <w:ilvl w:val="1"/>
+          <w:numId w:val="1"/>
+        </w:numPr>
+        <w:spacing w:before="100" w:beforeAutospacing="1" w:after="100" w:afterAutospacing="1" w:line="240" w:lineRule="auto"/>
+        <w:rPr>
+          <w:rFonts w:ascii="Times New Roman" w:eastAsia="Times New Roman" w:hAnsi="Times New Roman" w:cs="Times New Roman"/>
+          <w:sz w:val="24"/>
+          <w:szCs w:val="24"/>
+          <w:lang w:eastAsia="ru-RU"/>
+        </w:rPr>
+      </w:pPr>
+      <w:r>
+        <w:rPr>
+          <w:rFonts w:ascii="Times New Roman" w:eastAsia="Times New Roman" w:hAnsi="Times New Roman" w:cs="Times New Roman"/>
+          <w:sz w:val="24"/>
+          <w:szCs w:val="24"/>
+          <w:lang w:eastAsia="ru-RU"/>
+        </w:rPr>
+        <w:t>деление на ноль;</w:t>
+      </w:r>
+    </w:p>
+    <w:p>
+      <w:pPr>
+        <w:numPr>
+          <w:ilvl w:val="1"/>
+          <w:numId w:val="1"/>
+        </w:numPr>
+        <w:spacing w:before="100" w:beforeAutospacing="1" w:after="100" w:afterAutospacing="1" w:line="240" w:lineRule="auto"/>
+        <w:rPr>
+          <w:rFonts w:ascii="Times New Roman" w:eastAsia="Times New Roman" w:hAnsi="Times New Roman" w:cs="Times New Roman"/>
+          <w:sz w:val="24"/>
+          <w:szCs w:val="24"/>
+          <w:lang w:eastAsia="ru-RU"/>
+        </w:rPr>
+      </w:pPr>
+      <w:r>
+        <w:rPr>
+          <w:rFonts w:ascii="Times New Roman" w:eastAsia="Times New Roman" w:hAnsi="Times New Roman" w:cs="Times New Roman"/>
+          <w:sz w:val="24"/>
+          <w:szCs w:val="24"/>
+          <w:lang w:eastAsia="ru-RU"/>
+        </w:rPr>
+        <w:t xml:space="preserve">неверный ввод (например, </w:t>
+      </w:r>
+      <w:r>
+        <w:rPr>
+          <w:rFonts w:ascii="Courier New" w:eastAsia="Times New Roman" w:hAnsi="Courier New" w:cs="Courier New"/>
+          <w:sz w:val="20"/>
+          <w:szCs w:val="20"/>
+          <w:lang w:eastAsia="ru-RU"/>
+        </w:rPr>
+        <w:t>a + b</w:t>
+      </w:r>
+      <w:r>
+        <w:rPr>
+          <w:rFonts w:ascii="Times New Roman" w:eastAsia="Times New Roman" w:hAnsi="Times New Roman" w:cs="Times New Roman"/>
+          <w:sz w:val="24"/>
+          <w:szCs w:val="24"/>
+          <w:lang w:eastAsia="ru-RU"/>
+        </w:rPr>
+        <w:t>);</w:t>
+      </w:r>
+    </w:p>
+    <w:p>
+      <w:pPr>
+        <w:numPr>
+          <w:ilvl w:val="1"/>
+          <w:numId w:val="1"/>
+        </w:numPr>
+        <w:spacing w:before="100" w:beforeAutospacing="1" w:after="100" w:afterAutospacing="1" w:line="240" w:lineRule="auto"/>
+        <w:rPr>
+          <w:rFonts w:ascii="Times New Roman" w:eastAsia="Times New Roman" w:hAnsi="Times New Roman" w:cs="Times New Roman"/>
+          <w:sz w:val="24"/>
+          <w:szCs w:val="24"/>
+          <w:lang w:eastAsia="ru-RU"/>
+        </w:rPr>
+      </w:pPr>
+      <w:r>
+        <w:rPr>
+          <w:rFonts w:ascii="Times New Roman" w:eastAsia="Times New Roman" w:hAnsi="Times New Roman" w:cs="Times New Roman"/>
+          <w:sz w:val="24"/>
+          <w:szCs w:val="24"/>
+          <w:lang w:eastAsia="ru-RU"/>
+        </w:rPr>
+        <w:t>неизвестная операция.</w:t>
+      </w:r>
+    </w:p>
+    <w:p>
+      <w:pPr>
+        <w:numPr>
+          <w:ilvl w:val="0"/>
+          <w:numId w:val="1"/>
+        </w:numPr>
+        <w:spacing w:before="100" w:beforeAutospacing="1" w:after="100" w:afterAutospacing="1" w:line="240" w:lineRule="auto"/>
+        <w:rPr>
+          <w:rFonts w:ascii="Times New Roman" w:eastAsia="Times New Roman" w:hAnsi="Times New Roman" w:cs="Times New Roman"/>
+          <w:sz w:val="24"/>
+          <w:szCs w:val="24"/>
+          <w:lang w:eastAsia="ru-RU"/>
+        </w:rPr>
+      </w:pPr>
+      <w:r>
+        <w:rPr>
+          <w:rFonts w:ascii="Times New Roman" w:eastAsia="Times New Roman" w:hAnsi="Times New Roman" w:cs="Times New Roman"/>
+          <w:sz w:val="24"/>
+          <w:szCs w:val="24"/>
+          <w:lang w:eastAsia="ru-RU"/>
+        </w:rPr>
+        <w:t xml:space="preserve">Работает в цикле до тех пор, пока пользователь не введет </w:t>
+      </w:r>
+      <w:proofErr w:type="spellStart"/>
+      <w:r>
+        <w:rPr>
+          <w:rFonts w:ascii="Courier New" w:eastAsia="Times New Roman" w:hAnsi="Courier New" w:cs="Courier New"/>
+          <w:sz w:val="20"/>
+          <w:szCs w:val="20"/>
+          <w:lang w:eastAsia="ru-RU"/>
+        </w:rPr>
+        <w:t>exit</w:t>
+      </w:r>
+      <w:proofErr w:type="spellEnd"/>
+      <w:r>
+        <w:rPr>
+          <w:rFonts w:ascii="Times New Roman" w:eastAsia="Times New Roman" w:hAnsi="Times New Roman" w:cs="Times New Roman"/>
+          <w:sz w:val="24"/>
+          <w:szCs w:val="24"/>
+          <w:lang w:eastAsia="ru-RU"/>
+        </w:rPr>
+        <w:t>.</w:t>
+      </w:r>
+    </w:p>
+    <w:p>
+      <w:pPr>
+        <w:pStyle w:val="a3"/>
+      </w:pPr>
+      <w:r>
+        <w:t xml:space="preserve">Теперь калькулятор должен уметь работать не только с двумя числами, а с выражением </w:t>
+      </w:r>
+      <w:r>
+        <w:rPr>
+          <w:rStyle w:val="a4"/>
+        </w:rPr>
+        <w:t>любой длины</w:t>
+      </w:r>
+      <w:r>
+        <w:t>.</w:t>
+      </w:r>
+    </w:p>
+    <w:p>
+      <w:pPr>
+        <w:pStyle w:val="a3"/>
+      </w:pPr>
+      <w:r>
+        <w:rPr>
+          <w:rFonts w:ascii="Segoe UI Symbol" w:hAnsi="Segoe UI Symbol" w:cs="Segoe UI Symbol"/>
+        </w:rPr>
+        <w:t>📌</w:t>
+      </w:r>
+      <w:r>
+        <w:t xml:space="preserve"> Пример:</w:t>
+      </w:r>
+    </w:p>
+    <w:p>
+      <w:pPr>
+        <w:pStyle w:val="HTML"/>
+        <w:rPr>
+          <w:rStyle w:val="HTML1"/>
+        </w:rPr>
+      </w:pPr>
+      <w:proofErr w:type="gramStart"/>
+      <w:r>
+        <w:rPr>
+          <w:rStyle w:val="hljs-section"/>
+        </w:rPr>
+        <w:t>Ввод:  2</w:t>
+      </w:r>
+      <w:proofErr w:type="gramEnd"/>
+      <w:r>
+        <w:rPr>
+          <w:rStyle w:val="hljs-section"/>
+        </w:rPr>
+        <w:t xml:space="preserve"> + 3 * 4 - 5 / 2</w:t>
+      </w:r>
+    </w:p>
+    <w:p>
+      <w:pPr>
+        <w:pStyle w:val="HTML"/>
+        <w:rPr>
+          <w:rStyle w:val="HTML1"/>
+        </w:rPr>
+      </w:pPr>
+      <w:r>
+        <w:rPr>
+          <w:rStyle w:val="hljs-section"/>
+        </w:rPr>
+        <w:t>Вывод:  11.5</w:t>
+      </w:r>
+    </w:p>
+    <w:p>
+      <w:pPr>
+        <w:pStyle w:val="3"/>
+      </w:pPr>
+      <w:r>
+        <w:t>Условия:</w:t>
+      </w:r>
+    </w:p>
+    <w:p>
+      <w:pPr>
+        <w:pStyle w:val="a3"/>
+        <w:numPr>
+          <w:ilvl w:val="0"/>
+          <w:numId w:val="2"/>
+        </w:numPr>
+      </w:pPr>
+      <w:r>
+        <w:t>Пользователь вводит строку выражения (</w:t>
+      </w:r>
+      <w:r>
+        <w:rPr>
+          <w:rStyle w:val="HTML1"/>
+        </w:rPr>
+        <w:t>2 + 3 * 4 - 5 / 2</w:t>
+      </w:r>
+      <w:r>
+        <w:t>).</w:t>
+      </w:r>
+    </w:p>
+    <w:p>
+      <w:pPr>
+        <w:pStyle w:val="a3"/>
+        <w:numPr>
+          <w:ilvl w:val="0"/>
+          <w:numId w:val="2"/>
+        </w:numPr>
+      </w:pPr>
+      <w:r>
+        <w:t>Нужно правильно обработать приоритет операций (</w:t>
+      </w:r>
+      <w:r>
+        <w:rPr>
+          <w:rStyle w:val="HTML1"/>
+        </w:rPr>
+        <w:t>*</w:t>
+      </w:r>
+      <w:r>
+        <w:t xml:space="preserve"> и </w:t>
+      </w:r>
+      <w:r>
+        <w:rPr>
+          <w:rStyle w:val="HTML1"/>
+        </w:rPr>
+        <w:t>/</w:t>
+      </w:r>
+      <w:r>
+        <w:t xml:space="preserve"> выше, чем </w:t>
+      </w:r>
+      <w:r>
+        <w:rPr>
+          <w:rStyle w:val="HTML1"/>
+        </w:rPr>
+        <w:t>+</w:t>
+      </w:r>
+      <w:r>
+        <w:t xml:space="preserve"> и </w:t>
+      </w:r>
+      <w:r>
+        <w:rPr>
+          <w:rStyle w:val="HTML1"/>
+        </w:rPr>
+        <w:t>-</w:t>
+      </w:r>
+      <w:r>
+        <w:t xml:space="preserve">, а </w:t>
+      </w:r>
+      <w:r>
+        <w:rPr>
+          <w:rStyle w:val="HTML1"/>
+        </w:rPr>
+        <w:t>**</w:t>
+      </w:r>
+      <w:r>
+        <w:t xml:space="preserve"> ещё выше).</w:t>
+      </w:r>
+    </w:p>
+    <w:p>
+      <w:pPr>
+        <w:pStyle w:val="a3"/>
+        <w:numPr>
+          <w:ilvl w:val="0"/>
+          <w:numId w:val="2"/>
+        </w:numPr>
+      </w:pPr>
+      <w:r>
+        <w:t>Ошибки по-прежнему обрабатываются (деление на 0, неправильный ввод, лишние символы).</w:t>
+      </w:r>
+    </w:p>
+    <w:p>
+      <w:pPr>
+        <w:pStyle w:val="a3"/>
+        <w:numPr>
+          <w:ilvl w:val="0"/>
+          <w:numId w:val="2"/>
+        </w:numPr>
+      </w:pPr>
+      <w:r>
+        <w:t xml:space="preserve">Работает в цикле, выход по </w:t>
+      </w:r>
+      <w:proofErr w:type="spellStart"/>
+      <w:r>
+        <w:rPr>
+          <w:rStyle w:val="HTML1"/>
+        </w:rPr>
+        <w:t>exit</w:t>
+      </w:r>
+      <w:proofErr w:type="spellEnd"/>
+      <w:r>
+        <w:t>.</w:t>
+      </w:r>
+    </w:p>
+    <w:p>
+      <w:pPr>
+        <w:pStyle w:val="a3"/>
+        <w:numPr>
+          <w:ilvl w:val="0"/>
+          <w:numId w:val="2"/>
+        </w:numPr>
+      </w:pPr>
+      <w:r>
+        <w:rPr>
+          <w:rStyle w:val="a4"/>
+        </w:rPr>
+        <w:t xml:space="preserve">Нельзя использовать </w:t>
+      </w:r>
+      <w:proofErr w:type="spellStart"/>
+      <w:proofErr w:type="gramStart"/>
+      <w:r>
+        <w:rPr>
+          <w:rStyle w:val="HTML1"/>
+          <w:b/>
+          <w:bCs/>
+        </w:rPr>
+        <w:t>eval</w:t>
+      </w:r>
+      <w:proofErr w:type="spellEnd"/>
+      <w:r>
+        <w:rPr>
+          <w:rStyle w:val="HTML1"/>
+          <w:b/>
+          <w:bCs/>
+        </w:rPr>
+        <w:t>(</w:t>
+      </w:r>
+      <w:proofErr w:type="gramEnd"/>
+      <w:r>
+        <w:rPr>
+          <w:rStyle w:val="HTML1"/>
+          <w:b/>
+          <w:bCs/>
+        </w:rPr>
+        <w:t>)</w:t>
+      </w:r>
+      <w:r>
+        <w:rPr>
+          <w:rStyle w:val="a4"/>
+        </w:rPr>
+        <w:t xml:space="preserve"> и </w:t>
+      </w:r>
+      <w:proofErr w:type="spellStart"/>
+      <w:r>
+        <w:rPr>
+          <w:rStyle w:val="HTML1"/>
+          <w:b/>
+          <w:bCs/>
+        </w:rPr>
+        <w:t>exec</w:t>
+      </w:r>
+      <w:proofErr w:type="spellEnd"/>
+      <w:r>
+        <w:rPr>
+          <w:rStyle w:val="HTML1"/>
+          <w:b/>
+          <w:bCs/>
+        </w:rPr>
+        <w:t>()</w:t>
+      </w:r>
+      <w:r>
+        <w:t xml:space="preserve"> — нужно написать логику самому.</w:t>
+      </w:r>
+    </w:p>
+    <w:bookmarkEnd w:id="0"/>
+    <w:p>
+      <w:pPr>
+        <w:rPr>
+          <w:sz w:val="24"/>
+          <w:szCs w:val="24"/>
+        </w:rPr>
+      </w:pPr>
     </w:p>
     <w:sectPr>
       <w:pgSz w:w="11906" w:h="16838"/>
@@ -1233,6 +2242,247 @@
     </w:sectPr>
   </w:body>
 </w:document>
+</file>
+
+<file path=word/numbering.xml><?xml version="1.0" encoding="utf-8"?>
+<w:numbering xmlns:wpc="http://schemas.microsoft.com/office/word/2010/wordprocessingCanvas" xmlns:cx="http://schemas.microsoft.com/office/drawing/2014/chartex" xmlns:mc="http://schemas.openxmlformats.org/markup-compatibility/2006" xmlns:o="urn:schemas-microsoft-com:office:office" xmlns:r="http://schemas.openxmlformats.org/officeDocument/2006/relationships" xmlns:m="http://schemas.openxmlformats.org/officeDocument/2006/math" xmlns:v="urn:schemas-microsoft-com:vml" xmlns:wp14="http://schemas.microsoft.com/office/word/2010/wordprocessingDrawing" xmlns:wp="http://schemas.openxmlformats.org/drawingml/2006/wordprocessingDrawing" xmlns:w10="urn:schemas-microsoft-com:office:word" xmlns:w="http://schemas.openxmlformats.org/wordprocessingml/2006/main" xmlns:w14="http://schemas.microsoft.com/office/word/2010/wordml" xmlns:w15="http://schemas.microsoft.com/office/word/2012/wordml" xmlns:w16se="http://schemas.microsoft.com/office/word/2015/wordml/symex" xmlns:wpg="http://schemas.microsoft.com/office/word/2010/wordprocessingGroup" xmlns:wpi="http://schemas.microsoft.com/office/word/2010/wordprocessingInk" xmlns:wne="http://schemas.microsoft.com/office/word/2006/wordml" xmlns:wps="http://schemas.microsoft.com/office/word/2010/wordprocessingShape" mc:Ignorable="w14 w15 w16se wp14">
+  <w:abstractNum w:abstractNumId="0" w15:restartNumberingAfterBreak="0">
+    <w:nsid w:val="4994728C"/>
+    <w:multiLevelType w:val="multilevel"/>
+    <w:tmpl w:val="46A81322"/>
+    <w:lvl w:ilvl="0">
+      <w:start w:val="1"/>
+      <w:numFmt w:val="decimal"/>
+      <w:lvlText w:val="%1."/>
+      <w:lvlJc w:val="left"/>
+      <w:pPr>
+        <w:tabs>
+          <w:tab w:val="num" w:pos="720"/>
+        </w:tabs>
+        <w:ind w:left="720" w:hanging="360"/>
+      </w:pPr>
+    </w:lvl>
+    <w:lvl w:ilvl="1" w:tentative="1">
+      <w:start w:val="1"/>
+      <w:numFmt w:val="decimal"/>
+      <w:lvlText w:val="%2."/>
+      <w:lvlJc w:val="left"/>
+      <w:pPr>
+        <w:tabs>
+          <w:tab w:val="num" w:pos="1440"/>
+        </w:tabs>
+        <w:ind w:left="1440" w:hanging="360"/>
+      </w:pPr>
+    </w:lvl>
+    <w:lvl w:ilvl="2" w:tentative="1">
+      <w:start w:val="1"/>
+      <w:numFmt w:val="decimal"/>
+      <w:lvlText w:val="%3."/>
+      <w:lvlJc w:val="left"/>
+      <w:pPr>
+        <w:tabs>
+          <w:tab w:val="num" w:pos="2160"/>
+        </w:tabs>
+        <w:ind w:left="2160" w:hanging="360"/>
+      </w:pPr>
+    </w:lvl>
+    <w:lvl w:ilvl="3" w:tentative="1">
+      <w:start w:val="1"/>
+      <w:numFmt w:val="decimal"/>
+      <w:lvlText w:val="%4."/>
+      <w:lvlJc w:val="left"/>
+      <w:pPr>
+        <w:tabs>
+          <w:tab w:val="num" w:pos="2880"/>
+        </w:tabs>
+        <w:ind w:left="2880" w:hanging="360"/>
+      </w:pPr>
+    </w:lvl>
+    <w:lvl w:ilvl="4" w:tentative="1">
+      <w:start w:val="1"/>
+      <w:numFmt w:val="decimal"/>
+      <w:lvlText w:val="%5."/>
+      <w:lvlJc w:val="left"/>
+      <w:pPr>
+        <w:tabs>
+          <w:tab w:val="num" w:pos="3600"/>
+        </w:tabs>
+        <w:ind w:left="3600" w:hanging="360"/>
+      </w:pPr>
+    </w:lvl>
+    <w:lvl w:ilvl="5" w:tentative="1">
+      <w:start w:val="1"/>
+      <w:numFmt w:val="decimal"/>
+      <w:lvlText w:val="%6."/>
+      <w:lvlJc w:val="left"/>
+      <w:pPr>
+        <w:tabs>
+          <w:tab w:val="num" w:pos="4320"/>
+        </w:tabs>
+        <w:ind w:left="4320" w:hanging="360"/>
+      </w:pPr>
+    </w:lvl>
+    <w:lvl w:ilvl="6" w:tentative="1">
+      <w:start w:val="1"/>
+      <w:numFmt w:val="decimal"/>
+      <w:lvlText w:val="%7."/>
+      <w:lvlJc w:val="left"/>
+      <w:pPr>
+        <w:tabs>
+          <w:tab w:val="num" w:pos="5040"/>
+        </w:tabs>
+        <w:ind w:left="5040" w:hanging="360"/>
+      </w:pPr>
+    </w:lvl>
+    <w:lvl w:ilvl="7" w:tentative="1">
+      <w:start w:val="1"/>
+      <w:numFmt w:val="decimal"/>
+      <w:lvlText w:val="%8."/>
+      <w:lvlJc w:val="left"/>
+      <w:pPr>
+        <w:tabs>
+          <w:tab w:val="num" w:pos="5760"/>
+        </w:tabs>
+        <w:ind w:left="5760" w:hanging="360"/>
+      </w:pPr>
+    </w:lvl>
+    <w:lvl w:ilvl="8" w:tentative="1">
+      <w:start w:val="1"/>
+      <w:numFmt w:val="decimal"/>
+      <w:lvlText w:val="%9."/>
+      <w:lvlJc w:val="left"/>
+      <w:pPr>
+        <w:tabs>
+          <w:tab w:val="num" w:pos="6480"/>
+        </w:tabs>
+        <w:ind w:left="6480" w:hanging="360"/>
+      </w:pPr>
+    </w:lvl>
+  </w:abstractNum>
+  <w:abstractNum w:abstractNumId="1" w15:restartNumberingAfterBreak="0">
+    <w:nsid w:val="687F2B97"/>
+    <w:multiLevelType w:val="multilevel"/>
+    <w:tmpl w:val="E7C4CD58"/>
+    <w:lvl w:ilvl="0">
+      <w:start w:val="1"/>
+      <w:numFmt w:val="decimal"/>
+      <w:lvlText w:val="%1."/>
+      <w:lvlJc w:val="left"/>
+      <w:pPr>
+        <w:tabs>
+          <w:tab w:val="num" w:pos="720"/>
+        </w:tabs>
+        <w:ind w:left="720" w:hanging="360"/>
+      </w:pPr>
+    </w:lvl>
+    <w:lvl w:ilvl="1">
+      <w:start w:val="1"/>
+      <w:numFmt w:val="bullet"/>
+      <w:lvlText w:val="o"/>
+      <w:lvlJc w:val="left"/>
+      <w:pPr>
+        <w:tabs>
+          <w:tab w:val="num" w:pos="1440"/>
+        </w:tabs>
+        <w:ind w:left="1440" w:hanging="360"/>
+      </w:pPr>
+      <w:rPr>
+        <w:rFonts w:ascii="Courier New" w:hAnsi="Courier New" w:hint="default"/>
+        <w:sz w:val="20"/>
+      </w:rPr>
+    </w:lvl>
+    <w:lvl w:ilvl="2" w:tentative="1">
+      <w:start w:val="1"/>
+      <w:numFmt w:val="decimal"/>
+      <w:lvlText w:val="%3."/>
+      <w:lvlJc w:val="left"/>
+      <w:pPr>
+        <w:tabs>
+          <w:tab w:val="num" w:pos="2160"/>
+        </w:tabs>
+        <w:ind w:left="2160" w:hanging="360"/>
+      </w:pPr>
+    </w:lvl>
+    <w:lvl w:ilvl="3" w:tentative="1">
+      <w:start w:val="1"/>
+      <w:numFmt w:val="decimal"/>
+      <w:lvlText w:val="%4."/>
+      <w:lvlJc w:val="left"/>
+      <w:pPr>
+        <w:tabs>
+          <w:tab w:val="num" w:pos="2880"/>
+        </w:tabs>
+        <w:ind w:left="2880" w:hanging="360"/>
+      </w:pPr>
+    </w:lvl>
+    <w:lvl w:ilvl="4" w:tentative="1">
+      <w:start w:val="1"/>
+      <w:numFmt w:val="decimal"/>
+      <w:lvlText w:val="%5."/>
+      <w:lvlJc w:val="left"/>
+      <w:pPr>
+        <w:tabs>
+          <w:tab w:val="num" w:pos="3600"/>
+        </w:tabs>
+        <w:ind w:left="3600" w:hanging="360"/>
+      </w:pPr>
+    </w:lvl>
+    <w:lvl w:ilvl="5" w:tentative="1">
+      <w:start w:val="1"/>
+      <w:numFmt w:val="decimal"/>
+      <w:lvlText w:val="%6."/>
+      <w:lvlJc w:val="left"/>
+      <w:pPr>
+        <w:tabs>
+          <w:tab w:val="num" w:pos="4320"/>
+        </w:tabs>
+        <w:ind w:left="4320" w:hanging="360"/>
+      </w:pPr>
+    </w:lvl>
+    <w:lvl w:ilvl="6" w:tentative="1">
+      <w:start w:val="1"/>
+      <w:numFmt w:val="decimal"/>
+      <w:lvlText w:val="%7."/>
+      <w:lvlJc w:val="left"/>
+      <w:pPr>
+        <w:tabs>
+          <w:tab w:val="num" w:pos="5040"/>
+        </w:tabs>
+        <w:ind w:left="5040" w:hanging="360"/>
+      </w:pPr>
+    </w:lvl>
+    <w:lvl w:ilvl="7" w:tentative="1">
+      <w:start w:val="1"/>
+      <w:numFmt w:val="decimal"/>
+      <w:lvlText w:val="%8."/>
+      <w:lvlJc w:val="left"/>
+      <w:pPr>
+        <w:tabs>
+          <w:tab w:val="num" w:pos="5760"/>
+        </w:tabs>
+        <w:ind w:left="5760" w:hanging="360"/>
+      </w:pPr>
+    </w:lvl>
+    <w:lvl w:ilvl="8" w:tentative="1">
+      <w:start w:val="1"/>
+      <w:numFmt w:val="decimal"/>
+      <w:lvlText w:val="%9."/>
+      <w:lvlJc w:val="left"/>
+      <w:pPr>
+        <w:tabs>
+          <w:tab w:val="num" w:pos="6480"/>
+        </w:tabs>
+        <w:ind w:left="6480" w:hanging="360"/>
+      </w:pPr>
+    </w:lvl>
+  </w:abstractNum>
+  <w:num w:numId="1">
+    <w:abstractNumId w:val="1"/>
+  </w:num>
+  <w:num w:numId="2">
+    <w:abstractNumId w:val="0"/>
+  </w:num>
+</w:numbering>
 </file>
 
 <file path=word/styles.xml><?xml version="1.0" encoding="utf-8"?>
@@ -1629,6 +2879,26 @@
     <w:name w:val="Normal"/>
     <w:qFormat/>
   </w:style>
+  <w:style w:type="paragraph" w:styleId="3">
+    <w:name w:val="heading 3"/>
+    <w:basedOn w:val="a"/>
+    <w:link w:val="30"/>
+    <w:uiPriority w:val="9"/>
+    <w:qFormat/>
+    <w:rsid w:val="001378DD"/>
+    <w:pPr>
+      <w:spacing w:before="100" w:beforeAutospacing="1" w:after="100" w:afterAutospacing="1" w:line="240" w:lineRule="auto"/>
+      <w:outlineLvl w:val="2"/>
+    </w:pPr>
+    <w:rPr>
+      <w:rFonts w:ascii="Times New Roman" w:eastAsia="Times New Roman" w:hAnsi="Times New Roman" w:cs="Times New Roman"/>
+      <w:b/>
+      <w:bCs/>
+      <w:sz w:val="27"/>
+      <w:szCs w:val="27"/>
+      <w:lang w:eastAsia="ru-RU"/>
+    </w:rPr>
+  </w:style>
   <w:style w:type="character" w:default="1" w:styleId="a0">
     <w:name w:val="Default Paragraph Font"/>
     <w:uiPriority w:val="1"/>
@@ -1655,6 +2925,117 @@
     <w:uiPriority w:val="99"/>
     <w:semiHidden/>
     <w:unhideWhenUsed/>
+  </w:style>
+  <w:style w:type="character" w:customStyle="1" w:styleId="30">
+    <w:name w:val="Заголовок 3 Знак"/>
+    <w:basedOn w:val="a0"/>
+    <w:link w:val="3"/>
+    <w:uiPriority w:val="9"/>
+    <w:rsid w:val="001378DD"/>
+    <w:rPr>
+      <w:rFonts w:ascii="Times New Roman" w:eastAsia="Times New Roman" w:hAnsi="Times New Roman" w:cs="Times New Roman"/>
+      <w:b/>
+      <w:bCs/>
+      <w:sz w:val="27"/>
+      <w:szCs w:val="27"/>
+      <w:lang w:eastAsia="ru-RU"/>
+    </w:rPr>
+  </w:style>
+  <w:style w:type="paragraph" w:styleId="a3">
+    <w:name w:val="Normal (Web)"/>
+    <w:basedOn w:val="a"/>
+    <w:uiPriority w:val="99"/>
+    <w:semiHidden/>
+    <w:unhideWhenUsed/>
+    <w:rsid w:val="001378DD"/>
+    <w:pPr>
+      <w:spacing w:before="100" w:beforeAutospacing="1" w:after="100" w:afterAutospacing="1" w:line="240" w:lineRule="auto"/>
+    </w:pPr>
+    <w:rPr>
+      <w:rFonts w:ascii="Times New Roman" w:eastAsia="Times New Roman" w:hAnsi="Times New Roman" w:cs="Times New Roman"/>
+      <w:sz w:val="24"/>
+      <w:szCs w:val="24"/>
+      <w:lang w:eastAsia="ru-RU"/>
+    </w:rPr>
+  </w:style>
+  <w:style w:type="paragraph" w:styleId="HTML">
+    <w:name w:val="HTML Preformatted"/>
+    <w:basedOn w:val="a"/>
+    <w:link w:val="HTML0"/>
+    <w:uiPriority w:val="99"/>
+    <w:semiHidden/>
+    <w:unhideWhenUsed/>
+    <w:rsid w:val="001378DD"/>
+    <w:pPr>
+      <w:tabs>
+        <w:tab w:val="left" w:pos="916"/>
+        <w:tab w:val="left" w:pos="1832"/>
+        <w:tab w:val="left" w:pos="2748"/>
+        <w:tab w:val="left" w:pos="3664"/>
+        <w:tab w:val="left" w:pos="4580"/>
+        <w:tab w:val="left" w:pos="5496"/>
+        <w:tab w:val="left" w:pos="6412"/>
+        <w:tab w:val="left" w:pos="7328"/>
+        <w:tab w:val="left" w:pos="8244"/>
+        <w:tab w:val="left" w:pos="9160"/>
+        <w:tab w:val="left" w:pos="10076"/>
+        <w:tab w:val="left" w:pos="10992"/>
+        <w:tab w:val="left" w:pos="11908"/>
+        <w:tab w:val="left" w:pos="12824"/>
+        <w:tab w:val="left" w:pos="13740"/>
+        <w:tab w:val="left" w:pos="14656"/>
+      </w:tabs>
+      <w:spacing w:after="0" w:line="240" w:lineRule="auto"/>
+    </w:pPr>
+    <w:rPr>
+      <w:rFonts w:ascii="Courier New" w:eastAsia="Times New Roman" w:hAnsi="Courier New" w:cs="Courier New"/>
+      <w:sz w:val="20"/>
+      <w:szCs w:val="20"/>
+      <w:lang w:eastAsia="ru-RU"/>
+    </w:rPr>
+  </w:style>
+  <w:style w:type="character" w:customStyle="1" w:styleId="HTML0">
+    <w:name w:val="Стандартный HTML Знак"/>
+    <w:basedOn w:val="a0"/>
+    <w:link w:val="HTML"/>
+    <w:uiPriority w:val="99"/>
+    <w:semiHidden/>
+    <w:rsid w:val="001378DD"/>
+    <w:rPr>
+      <w:rFonts w:ascii="Courier New" w:eastAsia="Times New Roman" w:hAnsi="Courier New" w:cs="Courier New"/>
+      <w:sz w:val="20"/>
+      <w:szCs w:val="20"/>
+      <w:lang w:eastAsia="ru-RU"/>
+    </w:rPr>
+  </w:style>
+  <w:style w:type="character" w:styleId="HTML1">
+    <w:name w:val="HTML Code"/>
+    <w:basedOn w:val="a0"/>
+    <w:uiPriority w:val="99"/>
+    <w:semiHidden/>
+    <w:unhideWhenUsed/>
+    <w:rsid w:val="001378DD"/>
+    <w:rPr>
+      <w:rFonts w:ascii="Courier New" w:eastAsia="Times New Roman" w:hAnsi="Courier New" w:cs="Courier New"/>
+      <w:sz w:val="20"/>
+      <w:szCs w:val="20"/>
+    </w:rPr>
+  </w:style>
+  <w:style w:type="character" w:styleId="a4">
+    <w:name w:val="Strong"/>
+    <w:basedOn w:val="a0"/>
+    <w:uiPriority w:val="22"/>
+    <w:qFormat/>
+    <w:rsid w:val="001378DD"/>
+    <w:rPr>
+      <w:b/>
+      <w:bCs/>
+    </w:rPr>
+  </w:style>
+  <w:style w:type="character" w:customStyle="1" w:styleId="hljs-section">
+    <w:name w:val="hljs-section"/>
+    <w:basedOn w:val="a0"/>
+    <w:rsid w:val="001378DD"/>
   </w:style>
 </w:styles>
 </file>

</xml_diff>